<commit_message>
first idea for partner enemy
</commit_message>
<xml_diff>
--- a/documents/Test cases.docx
+++ b/documents/Test cases.docx
@@ -12,6 +12,234 @@
         <w:rPr>
           <w:lang w:val="hu-HU"/>
         </w:rPr>
+        <w:t>Fejezetek:</w:t>
+      </w:r>
+    </w:p>
+    <w:p>
+      <w:pPr>
+        <w:rPr>
+          <w:lang w:val="hu-HU"/>
+        </w:rPr>
+      </w:pPr>
+      <w:r>
+        <w:rPr>
+          <w:lang w:val="hu-HU"/>
+        </w:rPr>
+        <w:t>Bevezetés/abstract:</w:t>
+      </w:r>
+    </w:p>
+    <w:p>
+      <w:pPr>
+        <w:rPr>
+          <w:lang w:val="hu-HU"/>
+        </w:rPr>
+      </w:pPr>
+      <w:r>
+        <w:rPr>
+          <w:lang w:val="hu-HU"/>
+        </w:rPr>
+        <w:t>Általánosságban a szakterületi nyelvekről és jelentősségükről, illetve, hogy hogyan ismerkedtem meg velük</w:t>
+      </w:r>
+    </w:p>
+    <w:p>
+      <w:pPr>
+        <w:rPr>
+          <w:lang w:val="hu-HU"/>
+        </w:rPr>
+      </w:pPr>
+      <w:r>
+        <w:rPr>
+          <w:lang w:val="hu-HU"/>
+        </w:rPr>
+        <w:t>Motiváció:</w:t>
+      </w:r>
+    </w:p>
+    <w:p>
+      <w:pPr>
+        <w:rPr>
+          <w:lang w:val="hu-HU"/>
+        </w:rPr>
+      </w:pPr>
+      <w:r>
+        <w:rPr>
+          <w:lang w:val="hu-HU"/>
+        </w:rPr>
+        <w:t>Az én motivációm, hogy megismerkedjek ezzel a területtel, majd a motiváció, hogy</w:t>
+      </w:r>
+      <w:r>
+        <w:rPr>
+          <w:lang w:val="hu-HU"/>
+        </w:rPr>
+        <w:t xml:space="preserve"> mi a célja a projektnek (ennek kitalálása tbd)</w:t>
+      </w:r>
+    </w:p>
+    <w:p>
+      <w:pPr>
+        <w:rPr>
+          <w:lang w:val="hu-HU"/>
+        </w:rPr>
+      </w:pPr>
+      <w:r>
+        <w:rPr>
+          <w:lang w:val="hu-HU"/>
+        </w:rPr>
+        <w:t>Ismerkedés:</w:t>
+      </w:r>
+    </w:p>
+    <w:p>
+      <w:pPr>
+        <w:rPr>
+          <w:lang w:val="hu-HU"/>
+        </w:rPr>
+      </w:pPr>
+      <w:r>
+        <w:rPr>
+          <w:lang w:val="hu-HU"/>
+        </w:rPr>
+        <w:t>Alap játék önlab 1-ből és az ott tanult dolgok, illetve alkalmazott dolgok visszatekintve</w:t>
+      </w:r>
+    </w:p>
+    <w:p>
+      <w:pPr>
+        <w:rPr>
+          <w:lang w:val="hu-HU"/>
+        </w:rPr>
+      </w:pPr>
+      <w:r>
+        <w:rPr>
+          <w:lang w:val="hu-HU"/>
+        </w:rPr>
+        <w:t>Következő paragrafus lenne ezen belül a típusleíró fájlos dolgok kezdete, mikor már nem az alap logika volt</w:t>
+      </w:r>
+      <w:r>
+        <w:rPr>
+          <w:lang w:val="hu-HU"/>
+        </w:rPr>
+        <w:t>, szintén tapasztalatokkal</w:t>
+      </w:r>
+    </w:p>
+    <w:p>
+      <w:pPr>
+        <w:rPr>
+          <w:lang w:val="hu-HU"/>
+        </w:rPr>
+      </w:pPr>
+      <w:r>
+        <w:rPr>
+          <w:lang w:val="hu-HU"/>
+        </w:rPr>
+        <w:t>Továbblépés:</w:t>
+      </w:r>
+    </w:p>
+    <w:p>
+      <w:pPr>
+        <w:rPr>
+          <w:lang w:val="hu-HU"/>
+        </w:rPr>
+      </w:pPr>
+      <w:r>
+        <w:rPr>
+          <w:lang w:val="hu-HU"/>
+        </w:rPr>
+        <w:t>A mostani plusz dolgok betétele</w:t>
+      </w:r>
+    </w:p>
+    <w:p>
+      <w:pPr>
+        <w:rPr>
+          <w:lang w:val="hu-HU"/>
+        </w:rPr>
+      </w:pPr>
+      <w:r>
+        <w:rPr>
+          <w:lang w:val="hu-HU"/>
+        </w:rPr>
+        <w:t>Újabb paragrafusban a tesztek, ezeknek lehet hosszabb a leírása, akár mindet felsorolva, néhányat akár képekkel is reprezentálva.</w:t>
+      </w:r>
+    </w:p>
+    <w:p>
+      <w:pPr>
+        <w:rPr>
+          <w:lang w:val="hu-HU"/>
+        </w:rPr>
+      </w:pPr>
+      <w:r>
+        <w:rPr>
+          <w:lang w:val="hu-HU"/>
+        </w:rPr>
+        <w:t>Program felépítése:</w:t>
+      </w:r>
+    </w:p>
+    <w:p>
+      <w:pPr>
+        <w:rPr>
+          <w:lang w:val="hu-HU"/>
+        </w:rPr>
+      </w:pPr>
+      <w:r>
+        <w:rPr>
+          <w:lang w:val="hu-HU"/>
+        </w:rPr>
+        <w:t>Itt sok mindent ki lehet fejteni kisebb pontokban, ha eljutok oda, akár a grafika, de a váltás karakterekre beépített 3 osztályról leírható illetve egyéb általánosítások, hogy hogyan javult a teljesítmény és az OOP-ság a kódban.</w:t>
+      </w:r>
+    </w:p>
+    <w:p>
+      <w:pPr>
+        <w:rPr>
+          <w:lang w:val="hu-HU"/>
+        </w:rPr>
+      </w:pPr>
+      <w:r>
+        <w:rPr>
+          <w:lang w:val="hu-HU"/>
+        </w:rPr>
+        <w:t>Konklúzió:</w:t>
+      </w:r>
+    </w:p>
+    <w:p>
+      <w:pPr>
+        <w:rPr>
+          <w:lang w:val="hu-HU"/>
+        </w:rPr>
+      </w:pPr>
+      <w:r>
+        <w:rPr>
+          <w:lang w:val="hu-HU"/>
+        </w:rPr>
+        <w:t>tbd</w:t>
+      </w:r>
+    </w:p>
+    <w:p>
+      <w:pPr>
+        <w:rPr>
+          <w:lang w:val="hu-HU"/>
+        </w:rPr>
+      </w:pPr>
+    </w:p>
+    <w:p>
+      <w:pPr>
+        <w:rPr>
+          <w:lang w:val="hu-HU"/>
+        </w:rPr>
+      </w:pPr>
+      <w:r>
+        <w:rPr>
+          <w:lang w:val="hu-HU"/>
+        </w:rPr>
+        <w:br w:type="page"/>
+      </w:r>
+    </w:p>
+    <w:p>
+      <w:pPr>
+        <w:rPr>
+          <w:lang w:val="hu-HU"/>
+        </w:rPr>
+      </w:pPr>
+      <w:r>
+        <w:rPr>
+          <w:lang w:val="hu-HU"/>
+        </w:rPr>
+        <w:lastRenderedPageBreak/>
         <w:t>Teszt szcenáriók:</w:t>
       </w:r>
     </w:p>
@@ -26,563 +254,281 @@
           <w:lang w:val="hu-HU"/>
         </w:rPr>
       </w:pPr>
-      <w:proofErr w:type="spellStart"/>
-      <w:r>
-        <w:rPr>
-          <w:lang w:val="hu-HU"/>
-        </w:rPr>
-        <w:t>Player</w:t>
-      </w:r>
-      <w:proofErr w:type="spellEnd"/>
-      <w:r>
-        <w:rPr>
-          <w:lang w:val="hu-HU"/>
-        </w:rPr>
-        <w:t xml:space="preserve"> elmozdul egy irányba egyet, a pályán belül</w:t>
-      </w:r>
-    </w:p>
-    <w:p>
-      <w:pPr>
-        <w:pStyle w:val="Listaszerbekezds"/>
-        <w:numPr>
-          <w:ilvl w:val="0"/>
-          <w:numId w:val="1"/>
-        </w:numPr>
-        <w:rPr>
-          <w:lang w:val="hu-HU"/>
-        </w:rPr>
-      </w:pPr>
-      <w:proofErr w:type="spellStart"/>
-      <w:r>
-        <w:rPr>
-          <w:lang w:val="hu-HU"/>
-        </w:rPr>
-        <w:t>Player</w:t>
-      </w:r>
-      <w:proofErr w:type="spellEnd"/>
-      <w:r>
-        <w:rPr>
-          <w:lang w:val="hu-HU"/>
-        </w:rPr>
-        <w:t xml:space="preserve"> le akar menni a pályáról valamelyik irányba</w:t>
-      </w:r>
-    </w:p>
-    <w:p>
-      <w:pPr>
-        <w:pStyle w:val="Listaszerbekezds"/>
-        <w:numPr>
-          <w:ilvl w:val="0"/>
-          <w:numId w:val="1"/>
-        </w:numPr>
-        <w:rPr>
-          <w:lang w:val="hu-HU"/>
-        </w:rPr>
-      </w:pPr>
-      <w:proofErr w:type="spellStart"/>
-      <w:r>
-        <w:rPr>
-          <w:lang w:val="hu-HU"/>
-        </w:rPr>
-        <w:t>Player</w:t>
-      </w:r>
-      <w:proofErr w:type="spellEnd"/>
-      <w:r>
-        <w:rPr>
-          <w:lang w:val="hu-HU"/>
-        </w:rPr>
-        <w:t xml:space="preserve"> arra a mezőre lépne, mint ahol egy </w:t>
-      </w:r>
-      <w:proofErr w:type="spellStart"/>
-      <w:r>
-        <w:rPr>
-          <w:lang w:val="hu-HU"/>
-        </w:rPr>
-        <w:t>Monster</w:t>
-      </w:r>
-      <w:proofErr w:type="spellEnd"/>
-      <w:r>
-        <w:rPr>
-          <w:lang w:val="hu-HU"/>
-        </w:rPr>
-        <w:t xml:space="preserve"> van</w:t>
-      </w:r>
-    </w:p>
-    <w:p>
-      <w:pPr>
-        <w:pStyle w:val="Listaszerbekezds"/>
-        <w:numPr>
-          <w:ilvl w:val="0"/>
-          <w:numId w:val="1"/>
-        </w:numPr>
-        <w:rPr>
-          <w:lang w:val="hu-HU"/>
-        </w:rPr>
-      </w:pPr>
-      <w:proofErr w:type="spellStart"/>
-      <w:r>
-        <w:rPr>
-          <w:lang w:val="hu-HU"/>
-        </w:rPr>
-        <w:t>Monster</w:t>
-      </w:r>
-      <w:proofErr w:type="spellEnd"/>
-      <w:r>
-        <w:rPr>
-          <w:lang w:val="hu-HU"/>
-        </w:rPr>
-        <w:t xml:space="preserve"> elmozdul egy irányba egyet, a pályán belül</w:t>
-      </w:r>
-    </w:p>
-    <w:p>
-      <w:pPr>
-        <w:pStyle w:val="Listaszerbekezds"/>
-        <w:numPr>
-          <w:ilvl w:val="0"/>
-          <w:numId w:val="1"/>
-        </w:numPr>
-        <w:rPr>
-          <w:lang w:val="hu-HU"/>
-        </w:rPr>
-      </w:pPr>
-      <w:proofErr w:type="spellStart"/>
-      <w:r>
-        <w:rPr>
-          <w:lang w:val="hu-HU"/>
-        </w:rPr>
-        <w:t>Monster</w:t>
-      </w:r>
-      <w:proofErr w:type="spellEnd"/>
-      <w:r>
-        <w:rPr>
-          <w:lang w:val="hu-HU"/>
-        </w:rPr>
-        <w:t xml:space="preserve"> elmozdul egy irányba egyet, a pályán </w:t>
-      </w:r>
-      <w:r>
-        <w:rPr>
-          <w:lang w:val="hu-HU"/>
-        </w:rPr>
-        <w:t>kívülre</w:t>
-      </w:r>
-    </w:p>
-    <w:p>
-      <w:pPr>
-        <w:pStyle w:val="Listaszerbekezds"/>
-        <w:numPr>
-          <w:ilvl w:val="0"/>
-          <w:numId w:val="1"/>
-        </w:numPr>
-        <w:rPr>
-          <w:lang w:val="hu-HU"/>
-        </w:rPr>
-      </w:pPr>
-      <w:proofErr w:type="spellStart"/>
-      <w:r>
-        <w:rPr>
-          <w:lang w:val="hu-HU"/>
-        </w:rPr>
-        <w:t>Monster</w:t>
-      </w:r>
-      <w:proofErr w:type="spellEnd"/>
-      <w:r>
-        <w:rPr>
-          <w:lang w:val="hu-HU"/>
-        </w:rPr>
-        <w:t xml:space="preserve"> arra a mezőre akar </w:t>
-      </w:r>
-      <w:proofErr w:type="gramStart"/>
-      <w:r>
-        <w:rPr>
-          <w:lang w:val="hu-HU"/>
-        </w:rPr>
-        <w:t>lépni</w:t>
-      </w:r>
-      <w:proofErr w:type="gramEnd"/>
-      <w:r>
-        <w:rPr>
-          <w:lang w:val="hu-HU"/>
-        </w:rPr>
-        <w:t xml:space="preserve"> ahol a </w:t>
-      </w:r>
-      <w:proofErr w:type="spellStart"/>
-      <w:r>
-        <w:rPr>
-          <w:lang w:val="hu-HU"/>
-        </w:rPr>
-        <w:t>Player</w:t>
-      </w:r>
-      <w:proofErr w:type="spellEnd"/>
-      <w:r>
-        <w:rPr>
-          <w:lang w:val="hu-HU"/>
-        </w:rPr>
-        <w:t xml:space="preserve"> van</w:t>
-      </w:r>
-    </w:p>
-    <w:p>
-      <w:pPr>
-        <w:pStyle w:val="Listaszerbekezds"/>
-        <w:numPr>
-          <w:ilvl w:val="0"/>
-          <w:numId w:val="1"/>
-        </w:numPr>
-        <w:rPr>
-          <w:lang w:val="hu-HU"/>
-        </w:rPr>
-      </w:pPr>
-      <w:proofErr w:type="spellStart"/>
-      <w:r>
-        <w:rPr>
-          <w:lang w:val="hu-HU"/>
-        </w:rPr>
-        <w:t>Monster</w:t>
-      </w:r>
-      <w:proofErr w:type="spellEnd"/>
-      <w:r>
-        <w:rPr>
-          <w:lang w:val="hu-HU"/>
-        </w:rPr>
-        <w:t xml:space="preserve"> arra a mezőre akar </w:t>
-      </w:r>
-      <w:proofErr w:type="gramStart"/>
-      <w:r>
-        <w:rPr>
-          <w:lang w:val="hu-HU"/>
-        </w:rPr>
-        <w:t>lépni</w:t>
-      </w:r>
-      <w:proofErr w:type="gramEnd"/>
-      <w:r>
-        <w:rPr>
-          <w:lang w:val="hu-HU"/>
-        </w:rPr>
-        <w:t xml:space="preserve"> ahol egy másik </w:t>
-      </w:r>
-      <w:proofErr w:type="spellStart"/>
-      <w:r>
-        <w:rPr>
-          <w:lang w:val="hu-HU"/>
-        </w:rPr>
-        <w:t>Monster</w:t>
-      </w:r>
-      <w:proofErr w:type="spellEnd"/>
-      <w:r>
-        <w:rPr>
-          <w:lang w:val="hu-HU"/>
-        </w:rPr>
-        <w:t xml:space="preserve"> van</w:t>
-      </w:r>
-    </w:p>
-    <w:p>
-      <w:pPr>
-        <w:pStyle w:val="Listaszerbekezds"/>
-        <w:numPr>
-          <w:ilvl w:val="0"/>
-          <w:numId w:val="1"/>
-        </w:numPr>
-        <w:rPr>
-          <w:lang w:val="hu-HU"/>
-        </w:rPr>
-      </w:pPr>
-      <w:proofErr w:type="spellStart"/>
-      <w:r>
-        <w:rPr>
-          <w:lang w:val="hu-HU"/>
-        </w:rPr>
-        <w:t>Monster</w:t>
-      </w:r>
-      <w:proofErr w:type="spellEnd"/>
-      <w:r>
-        <w:rPr>
-          <w:lang w:val="hu-HU"/>
-        </w:rPr>
-        <w:t xml:space="preserve"> adott koordinátára akar lépni, üres mezőre.</w:t>
-      </w:r>
-    </w:p>
-    <w:p>
-      <w:pPr>
-        <w:pStyle w:val="Listaszerbekezds"/>
-        <w:numPr>
-          <w:ilvl w:val="0"/>
-          <w:numId w:val="1"/>
-        </w:numPr>
-        <w:rPr>
-          <w:lang w:val="hu-HU"/>
-        </w:rPr>
-      </w:pPr>
-      <w:proofErr w:type="spellStart"/>
-      <w:r>
-        <w:rPr>
-          <w:lang w:val="hu-HU"/>
-        </w:rPr>
-        <w:t>Monster</w:t>
-      </w:r>
-      <w:proofErr w:type="spellEnd"/>
-      <w:r>
-        <w:rPr>
-          <w:lang w:val="hu-HU"/>
-        </w:rPr>
-        <w:t xml:space="preserve"> adott koordinátára akar lépni, ahol a </w:t>
-      </w:r>
-      <w:proofErr w:type="spellStart"/>
-      <w:r>
-        <w:rPr>
-          <w:lang w:val="hu-HU"/>
-        </w:rPr>
-        <w:t>player</w:t>
-      </w:r>
-      <w:proofErr w:type="spellEnd"/>
-      <w:r>
-        <w:rPr>
-          <w:lang w:val="hu-HU"/>
-        </w:rPr>
-        <w:t xml:space="preserve"> áll</w:t>
-      </w:r>
-    </w:p>
-    <w:p>
-      <w:pPr>
-        <w:pStyle w:val="Listaszerbekezds"/>
-        <w:numPr>
-          <w:ilvl w:val="0"/>
-          <w:numId w:val="1"/>
-        </w:numPr>
-        <w:rPr>
-          <w:lang w:val="hu-HU"/>
-        </w:rPr>
-      </w:pPr>
-      <w:proofErr w:type="spellStart"/>
-      <w:r>
-        <w:rPr>
-          <w:lang w:val="hu-HU"/>
-        </w:rPr>
-        <w:t>Monster</w:t>
-      </w:r>
-      <w:proofErr w:type="spellEnd"/>
-      <w:r>
-        <w:rPr>
-          <w:lang w:val="hu-HU"/>
-        </w:rPr>
-        <w:t xml:space="preserve"> adott koordinátára akar </w:t>
-      </w:r>
-      <w:proofErr w:type="gramStart"/>
-      <w:r>
-        <w:rPr>
-          <w:lang w:val="hu-HU"/>
-        </w:rPr>
-        <w:t>lépni</w:t>
-      </w:r>
-      <w:proofErr w:type="gramEnd"/>
-      <w:r>
-        <w:rPr>
-          <w:lang w:val="hu-HU"/>
-        </w:rPr>
-        <w:t xml:space="preserve"> ahol egy </w:t>
-      </w:r>
-      <w:proofErr w:type="spellStart"/>
-      <w:r>
-        <w:rPr>
-          <w:lang w:val="hu-HU"/>
-        </w:rPr>
-        <w:t>Monster</w:t>
-      </w:r>
-      <w:proofErr w:type="spellEnd"/>
-      <w:r>
-        <w:rPr>
-          <w:lang w:val="hu-HU"/>
-        </w:rPr>
-        <w:t xml:space="preserve"> áll</w:t>
-      </w:r>
-    </w:p>
-    <w:p>
-      <w:pPr>
-        <w:pStyle w:val="Listaszerbekezds"/>
-        <w:numPr>
-          <w:ilvl w:val="0"/>
-          <w:numId w:val="1"/>
-        </w:numPr>
-        <w:rPr>
-          <w:lang w:val="hu-HU"/>
-        </w:rPr>
-      </w:pPr>
-      <w:proofErr w:type="spellStart"/>
-      <w:r>
-        <w:rPr>
-          <w:lang w:val="hu-HU"/>
-        </w:rPr>
-        <w:t>Monster</w:t>
-      </w:r>
-      <w:proofErr w:type="spellEnd"/>
-      <w:r>
-        <w:rPr>
-          <w:lang w:val="hu-HU"/>
-        </w:rPr>
-        <w:t xml:space="preserve"> adott irányba ellép többet is üres mezőre</w:t>
-      </w:r>
-    </w:p>
-    <w:p>
-      <w:pPr>
-        <w:pStyle w:val="Listaszerbekezds"/>
-        <w:numPr>
-          <w:ilvl w:val="0"/>
-          <w:numId w:val="1"/>
-        </w:numPr>
-        <w:rPr>
-          <w:lang w:val="hu-HU"/>
-        </w:rPr>
-      </w:pPr>
-      <w:proofErr w:type="spellStart"/>
-      <w:proofErr w:type="gramStart"/>
-      <w:r>
-        <w:rPr>
-          <w:lang w:val="hu-HU"/>
-        </w:rPr>
-        <w:t>Trap</w:t>
-      </w:r>
-      <w:proofErr w:type="spellEnd"/>
-      <w:r>
-        <w:rPr>
-          <w:lang w:val="hu-HU"/>
-        </w:rPr>
-        <w:t xml:space="preserve">  elmozdul</w:t>
-      </w:r>
-      <w:proofErr w:type="gramEnd"/>
-      <w:r>
-        <w:rPr>
-          <w:lang w:val="hu-HU"/>
-        </w:rPr>
-        <w:t xml:space="preserve"> egy irányba egyet, pályán belül</w:t>
-      </w:r>
-    </w:p>
-    <w:p>
-      <w:pPr>
-        <w:pStyle w:val="Listaszerbekezds"/>
-        <w:numPr>
-          <w:ilvl w:val="0"/>
-          <w:numId w:val="1"/>
-        </w:numPr>
-        <w:rPr>
-          <w:lang w:val="hu-HU"/>
-        </w:rPr>
-      </w:pPr>
-      <w:proofErr w:type="spellStart"/>
-      <w:r>
-        <w:rPr>
-          <w:lang w:val="hu-HU"/>
-        </w:rPr>
-        <w:t>Trap</w:t>
-      </w:r>
-      <w:proofErr w:type="spellEnd"/>
-      <w:r>
-        <w:rPr>
-          <w:lang w:val="hu-HU"/>
-        </w:rPr>
-        <w:t xml:space="preserve"> elmozdul pályán kívülre</w:t>
-      </w:r>
-    </w:p>
-    <w:p>
-      <w:pPr>
-        <w:pStyle w:val="Listaszerbekezds"/>
-        <w:numPr>
-          <w:ilvl w:val="0"/>
-          <w:numId w:val="1"/>
-        </w:numPr>
-        <w:rPr>
-          <w:lang w:val="hu-HU"/>
-        </w:rPr>
-      </w:pPr>
-      <w:proofErr w:type="spellStart"/>
-      <w:r>
-        <w:rPr>
-          <w:lang w:val="hu-HU"/>
-        </w:rPr>
-        <w:t>Trap</w:t>
-      </w:r>
-      <w:proofErr w:type="spellEnd"/>
-      <w:r>
-        <w:rPr>
-          <w:lang w:val="hu-HU"/>
-        </w:rPr>
-        <w:t xml:space="preserve"> adott koordinátára lép üres mezőre</w:t>
-      </w:r>
-    </w:p>
-    <w:p>
-      <w:pPr>
-        <w:pStyle w:val="Listaszerbekezds"/>
-        <w:numPr>
-          <w:ilvl w:val="0"/>
-          <w:numId w:val="1"/>
-        </w:numPr>
-        <w:rPr>
-          <w:lang w:val="hu-HU"/>
-        </w:rPr>
-      </w:pPr>
-      <w:proofErr w:type="spellStart"/>
-      <w:r>
-        <w:rPr>
-          <w:lang w:val="hu-HU"/>
-        </w:rPr>
-        <w:t>Trap</w:t>
-      </w:r>
-      <w:proofErr w:type="spellEnd"/>
-      <w:r>
-        <w:rPr>
-          <w:lang w:val="hu-HU"/>
-        </w:rPr>
-        <w:t xml:space="preserve"> </w:t>
-      </w:r>
-      <w:proofErr w:type="spellStart"/>
-      <w:r>
-        <w:rPr>
-          <w:lang w:val="hu-HU"/>
-        </w:rPr>
-        <w:t>Player</w:t>
-      </w:r>
-      <w:proofErr w:type="spellEnd"/>
-      <w:r>
-        <w:rPr>
-          <w:lang w:val="hu-HU"/>
-        </w:rPr>
-        <w:t xml:space="preserve"> mezőjére lép</w:t>
-      </w:r>
-    </w:p>
-    <w:p>
-      <w:pPr>
-        <w:pStyle w:val="Listaszerbekezds"/>
-        <w:numPr>
-          <w:ilvl w:val="0"/>
-          <w:numId w:val="1"/>
-        </w:numPr>
-        <w:rPr>
-          <w:lang w:val="hu-HU"/>
-        </w:rPr>
-      </w:pPr>
-      <w:proofErr w:type="spellStart"/>
-      <w:r>
-        <w:rPr>
-          <w:lang w:val="hu-HU"/>
-        </w:rPr>
-        <w:t>Trap</w:t>
-      </w:r>
-      <w:proofErr w:type="spellEnd"/>
-      <w:r>
-        <w:rPr>
-          <w:lang w:val="hu-HU"/>
-        </w:rPr>
-        <w:t xml:space="preserve"> </w:t>
-      </w:r>
-      <w:proofErr w:type="spellStart"/>
-      <w:r>
-        <w:rPr>
-          <w:lang w:val="hu-HU"/>
-        </w:rPr>
-        <w:t>Monster</w:t>
-      </w:r>
-      <w:proofErr w:type="spellEnd"/>
-      <w:r>
-        <w:rPr>
-          <w:lang w:val="hu-HU"/>
-        </w:rPr>
-        <w:t xml:space="preserve"> mezőjére lép</w:t>
+      <w:r>
+        <w:rPr>
+          <w:lang w:val="hu-HU"/>
+        </w:rPr>
+        <w:t>Player elmozdul egy irányba egyet, a pályán belül</w:t>
+      </w:r>
+    </w:p>
+    <w:p>
+      <w:pPr>
+        <w:pStyle w:val="Listaszerbekezds"/>
+        <w:numPr>
+          <w:ilvl w:val="0"/>
+          <w:numId w:val="1"/>
+        </w:numPr>
+        <w:rPr>
+          <w:lang w:val="hu-HU"/>
+        </w:rPr>
+      </w:pPr>
+      <w:r>
+        <w:rPr>
+          <w:lang w:val="hu-HU"/>
+        </w:rPr>
+        <w:t>Player le akar menni a pályáról valamelyik irányba</w:t>
+      </w:r>
+    </w:p>
+    <w:p>
+      <w:pPr>
+        <w:pStyle w:val="Listaszerbekezds"/>
+        <w:numPr>
+          <w:ilvl w:val="0"/>
+          <w:numId w:val="1"/>
+        </w:numPr>
+        <w:rPr>
+          <w:lang w:val="hu-HU"/>
+        </w:rPr>
+      </w:pPr>
+      <w:r>
+        <w:rPr>
+          <w:lang w:val="hu-HU"/>
+        </w:rPr>
+        <w:t>Player arra a mezőre lépne, mint ahol egy Monster van</w:t>
+      </w:r>
+    </w:p>
+    <w:p>
+      <w:pPr>
+        <w:pStyle w:val="Listaszerbekezds"/>
+        <w:numPr>
+          <w:ilvl w:val="0"/>
+          <w:numId w:val="1"/>
+        </w:numPr>
+        <w:rPr>
+          <w:lang w:val="hu-HU"/>
+        </w:rPr>
+      </w:pPr>
+      <w:r>
+        <w:rPr>
+          <w:lang w:val="hu-HU"/>
+        </w:rPr>
+        <w:t>Monster elmozdul egy irányba egyet, a pályán belül</w:t>
+      </w:r>
+    </w:p>
+    <w:p>
+      <w:pPr>
+        <w:pStyle w:val="Listaszerbekezds"/>
+        <w:numPr>
+          <w:ilvl w:val="0"/>
+          <w:numId w:val="1"/>
+        </w:numPr>
+        <w:rPr>
+          <w:lang w:val="hu-HU"/>
+        </w:rPr>
+      </w:pPr>
+      <w:r>
+        <w:rPr>
+          <w:lang w:val="hu-HU"/>
+        </w:rPr>
+        <w:t>Monster elmozdul egy irányba egyet, a pályán kívülre</w:t>
+      </w:r>
+    </w:p>
+    <w:p>
+      <w:pPr>
+        <w:pStyle w:val="Listaszerbekezds"/>
+        <w:numPr>
+          <w:ilvl w:val="0"/>
+          <w:numId w:val="1"/>
+        </w:numPr>
+        <w:rPr>
+          <w:lang w:val="hu-HU"/>
+        </w:rPr>
+      </w:pPr>
+      <w:r>
+        <w:rPr>
+          <w:lang w:val="hu-HU"/>
+        </w:rPr>
+        <w:t>Monster arra a mezőre akar lépni ahol a Player van</w:t>
+      </w:r>
+    </w:p>
+    <w:p>
+      <w:pPr>
+        <w:pStyle w:val="Listaszerbekezds"/>
+        <w:numPr>
+          <w:ilvl w:val="0"/>
+          <w:numId w:val="1"/>
+        </w:numPr>
+        <w:rPr>
+          <w:lang w:val="hu-HU"/>
+        </w:rPr>
+      </w:pPr>
+      <w:r>
+        <w:rPr>
+          <w:lang w:val="hu-HU"/>
+        </w:rPr>
+        <w:t>Monster arra a mezőre akar lépni ahol egy másik Monster van</w:t>
+      </w:r>
+    </w:p>
+    <w:p>
+      <w:pPr>
+        <w:pStyle w:val="Listaszerbekezds"/>
+        <w:numPr>
+          <w:ilvl w:val="0"/>
+          <w:numId w:val="1"/>
+        </w:numPr>
+        <w:rPr>
+          <w:lang w:val="hu-HU"/>
+        </w:rPr>
+      </w:pPr>
+      <w:r>
+        <w:rPr>
+          <w:lang w:val="hu-HU"/>
+        </w:rPr>
+        <w:t>Monster adott koordinátára akar lépni, üres mezőre.</w:t>
+      </w:r>
+    </w:p>
+    <w:p>
+      <w:pPr>
+        <w:pStyle w:val="Listaszerbekezds"/>
+        <w:numPr>
+          <w:ilvl w:val="0"/>
+          <w:numId w:val="1"/>
+        </w:numPr>
+        <w:rPr>
+          <w:lang w:val="hu-HU"/>
+        </w:rPr>
+      </w:pPr>
+      <w:r>
+        <w:rPr>
+          <w:lang w:val="hu-HU"/>
+        </w:rPr>
+        <w:t>Monster adott koordinátára akar lépni, ahol a player áll</w:t>
+      </w:r>
+    </w:p>
+    <w:p>
+      <w:pPr>
+        <w:pStyle w:val="Listaszerbekezds"/>
+        <w:numPr>
+          <w:ilvl w:val="0"/>
+          <w:numId w:val="1"/>
+        </w:numPr>
+        <w:rPr>
+          <w:lang w:val="hu-HU"/>
+        </w:rPr>
+      </w:pPr>
+      <w:r>
+        <w:rPr>
+          <w:lang w:val="hu-HU"/>
+        </w:rPr>
+        <w:t>Monster adott koordinátára akar lépni ahol egy Monster áll</w:t>
+      </w:r>
+    </w:p>
+    <w:p>
+      <w:pPr>
+        <w:pStyle w:val="Listaszerbekezds"/>
+        <w:numPr>
+          <w:ilvl w:val="0"/>
+          <w:numId w:val="1"/>
+        </w:numPr>
+        <w:rPr>
+          <w:lang w:val="hu-HU"/>
+        </w:rPr>
+      </w:pPr>
+      <w:r>
+        <w:rPr>
+          <w:lang w:val="hu-HU"/>
+        </w:rPr>
+        <w:t>Monster adott irányba ellép többet is üres mezőre</w:t>
+      </w:r>
+    </w:p>
+    <w:p>
+      <w:pPr>
+        <w:pStyle w:val="Listaszerbekezds"/>
+        <w:numPr>
+          <w:ilvl w:val="0"/>
+          <w:numId w:val="1"/>
+        </w:numPr>
+        <w:rPr>
+          <w:lang w:val="hu-HU"/>
+        </w:rPr>
+      </w:pPr>
+      <w:r>
+        <w:rPr>
+          <w:lang w:val="hu-HU"/>
+        </w:rPr>
+        <w:t>Trap  elmozdul egy irányba egyet, pályán belül</w:t>
+      </w:r>
+    </w:p>
+    <w:p>
+      <w:pPr>
+        <w:pStyle w:val="Listaszerbekezds"/>
+        <w:numPr>
+          <w:ilvl w:val="0"/>
+          <w:numId w:val="1"/>
+        </w:numPr>
+        <w:rPr>
+          <w:lang w:val="hu-HU"/>
+        </w:rPr>
+      </w:pPr>
+      <w:r>
+        <w:rPr>
+          <w:lang w:val="hu-HU"/>
+        </w:rPr>
+        <w:t>Trap elmozdul pályán kívülre</w:t>
+      </w:r>
+    </w:p>
+    <w:p>
+      <w:pPr>
+        <w:pStyle w:val="Listaszerbekezds"/>
+        <w:numPr>
+          <w:ilvl w:val="0"/>
+          <w:numId w:val="1"/>
+        </w:numPr>
+        <w:rPr>
+          <w:lang w:val="hu-HU"/>
+        </w:rPr>
+      </w:pPr>
+      <w:r>
+        <w:rPr>
+          <w:lang w:val="hu-HU"/>
+        </w:rPr>
+        <w:t>Trap adott koordinátára lép üres mezőre</w:t>
+      </w:r>
+    </w:p>
+    <w:p>
+      <w:pPr>
+        <w:pStyle w:val="Listaszerbekezds"/>
+        <w:numPr>
+          <w:ilvl w:val="0"/>
+          <w:numId w:val="1"/>
+        </w:numPr>
+        <w:rPr>
+          <w:lang w:val="hu-HU"/>
+        </w:rPr>
+      </w:pPr>
+      <w:r>
+        <w:rPr>
+          <w:lang w:val="hu-HU"/>
+        </w:rPr>
+        <w:t>Trap Player mezőjére lép</w:t>
+      </w:r>
+    </w:p>
+    <w:p>
+      <w:pPr>
+        <w:pStyle w:val="Listaszerbekezds"/>
+        <w:numPr>
+          <w:ilvl w:val="0"/>
+          <w:numId w:val="1"/>
+        </w:numPr>
+        <w:rPr>
+          <w:lang w:val="hu-HU"/>
+        </w:rPr>
+      </w:pPr>
+      <w:r>
+        <w:rPr>
+          <w:lang w:val="hu-HU"/>
+        </w:rPr>
+        <w:t>Trap Monster mezőjére lép</w:t>
       </w:r>
     </w:p>
     <w:p>

</xml_diff>

<commit_message>
teleport declare tests written
</commit_message>
<xml_diff>
--- a/documents/Test cases.docx
+++ b/documents/Test cases.docx
@@ -38,20 +38,48 @@
         <w:rPr>
           <w:lang w:val="hu-HU"/>
         </w:rPr>
-        <w:t>Bevezetés/abstract:</w:t>
-      </w:r>
-    </w:p>
-    <w:p>
-      <w:pPr>
-        <w:rPr>
-          <w:lang w:val="hu-HU"/>
-        </w:rPr>
-      </w:pPr>
-      <w:r>
-        <w:rPr>
-          <w:lang w:val="hu-HU"/>
-        </w:rPr>
-        <w:t>Általánosságban a szakterületi nyelvekről és jelentősségükről, illetve, hogy hogyan ismerkedtem meg velük</w:t>
+        <w:t>Bevezetés/</w:t>
+      </w:r>
+      <w:proofErr w:type="spellStart"/>
+      <w:r>
+        <w:rPr>
+          <w:lang w:val="hu-HU"/>
+        </w:rPr>
+        <w:t>abstract</w:t>
+      </w:r>
+      <w:proofErr w:type="spellEnd"/>
+      <w:r>
+        <w:rPr>
+          <w:lang w:val="hu-HU"/>
+        </w:rPr>
+        <w:t>:</w:t>
+      </w:r>
+    </w:p>
+    <w:p>
+      <w:pPr>
+        <w:rPr>
+          <w:lang w:val="hu-HU"/>
+        </w:rPr>
+      </w:pPr>
+      <w:r>
+        <w:rPr>
+          <w:lang w:val="hu-HU"/>
+        </w:rPr>
+        <w:t xml:space="preserve">Általánosságban a szakterületi nyelvekről és </w:t>
+      </w:r>
+      <w:proofErr w:type="spellStart"/>
+      <w:r>
+        <w:rPr>
+          <w:lang w:val="hu-HU"/>
+        </w:rPr>
+        <w:t>jelentősségükről</w:t>
+      </w:r>
+      <w:proofErr w:type="spellEnd"/>
+      <w:r>
+        <w:rPr>
+          <w:lang w:val="hu-HU"/>
+        </w:rPr>
+        <w:t>, illetve, hogy hogyan ismerkedtem meg velük</w:t>
       </w:r>
     </w:p>
     <w:p>
@@ -164,7 +192,21 @@
         <w:rPr>
           <w:lang w:val="hu-HU"/>
         </w:rPr>
-        <w:t xml:space="preserve"> mi a célja a projektnek (ennek kitalálása tbd)</w:t>
+        <w:t xml:space="preserve"> mi a célja a projektnek (ennek kitalálása </w:t>
+      </w:r>
+      <w:proofErr w:type="spellStart"/>
+      <w:r>
+        <w:rPr>
+          <w:lang w:val="hu-HU"/>
+        </w:rPr>
+        <w:t>tbd</w:t>
+      </w:r>
+      <w:proofErr w:type="spellEnd"/>
+      <w:r>
+        <w:rPr>
+          <w:lang w:val="hu-HU"/>
+        </w:rPr>
+        <w:t>)</w:t>
       </w:r>
       <w:r>
         <w:rPr>
@@ -196,7 +238,21 @@
         <w:rPr>
           <w:lang w:val="hu-HU"/>
         </w:rPr>
-        <w:t>Leírni, hogy mivel dolgoztam, illetve általánosságban kicsit a dolgokról pl. ANTLR-ről,</w:t>
+        <w:t>Leírni, hogy mivel dolgoztam, illetve általánosságban kicsit a dolgokról pl. ANTLR-</w:t>
+      </w:r>
+      <w:proofErr w:type="spellStart"/>
+      <w:r>
+        <w:rPr>
+          <w:lang w:val="hu-HU"/>
+        </w:rPr>
+        <w:t>ről</w:t>
+      </w:r>
+      <w:proofErr w:type="spellEnd"/>
+      <w:r>
+        <w:rPr>
+          <w:lang w:val="hu-HU"/>
+        </w:rPr>
+        <w:t>,</w:t>
       </w:r>
       <w:r>
         <w:rPr>
@@ -260,7 +316,21 @@
         <w:rPr>
           <w:lang w:val="hu-HU"/>
         </w:rPr>
-        <w:t>Diplomaterv kiírás bulletpointokra kitérés</w:t>
+        <w:t xml:space="preserve">Diplomaterv kiírás </w:t>
+      </w:r>
+      <w:proofErr w:type="spellStart"/>
+      <w:r>
+        <w:rPr>
+          <w:lang w:val="hu-HU"/>
+        </w:rPr>
+        <w:t>bulletpointokra</w:t>
+      </w:r>
+      <w:proofErr w:type="spellEnd"/>
+      <w:r>
+        <w:rPr>
+          <w:lang w:val="hu-HU"/>
+        </w:rPr>
+        <w:t xml:space="preserve"> kitérés</w:t>
       </w:r>
     </w:p>
     <w:p>
@@ -286,7 +356,21 @@
         <w:rPr>
           <w:lang w:val="hu-HU"/>
         </w:rPr>
-        <w:t xml:space="preserve">Milyen fájlok vannak hogyan, extra featureök stb. eközben lehetnek a kihívások és milyen megoldás lett a végső. </w:t>
+        <w:t xml:space="preserve">Milyen fájlok vannak hogyan, extra </w:t>
+      </w:r>
+      <w:proofErr w:type="spellStart"/>
+      <w:r>
+        <w:rPr>
+          <w:lang w:val="hu-HU"/>
+        </w:rPr>
+        <w:t>featureök</w:t>
+      </w:r>
+      <w:proofErr w:type="spellEnd"/>
+      <w:r>
+        <w:rPr>
+          <w:lang w:val="hu-HU"/>
+        </w:rPr>
+        <w:t xml:space="preserve"> stb. eközben lehetnek a kihívások és milyen megoldás lett a végső. </w:t>
       </w:r>
       <w:r>
         <w:rPr>
@@ -319,7 +403,21 @@
         <w:rPr>
           <w:lang w:val="hu-HU"/>
         </w:rPr>
-        <w:t xml:space="preserve"> illetve egyéb általánosítások, hogy hogyan javult a teljesítmény és az OOP-ság a kódban.</w:t>
+        <w:t xml:space="preserve"> illetve egyéb általánosítások, hogy hogyan javult a teljesítmény és az OOP-</w:t>
+      </w:r>
+      <w:proofErr w:type="spellStart"/>
+      <w:r>
+        <w:rPr>
+          <w:lang w:val="hu-HU"/>
+        </w:rPr>
+        <w:t>ság</w:t>
+      </w:r>
+      <w:proofErr w:type="spellEnd"/>
+      <w:r>
+        <w:rPr>
+          <w:lang w:val="hu-HU"/>
+        </w:rPr>
+        <w:t xml:space="preserve"> a kódban.</w:t>
       </w:r>
     </w:p>
     <w:p>
@@ -355,6 +453,12 @@
         </w:rPr>
         <w:t>Újabb paragrafusban a tesztek, ezeknek lehet hosszabb a leírása, akár mindet felsorolva, néhányat akár képekkel is reprezentálva.</w:t>
       </w:r>
+      <w:r>
+        <w:rPr>
+          <w:lang w:val="hu-HU"/>
+        </w:rPr>
+        <w:t xml:space="preserve"> Nehéz lefedettséget nézni</w:t>
+      </w:r>
     </w:p>
     <w:p>
       <w:pPr>
@@ -379,44 +483,431 @@
         <w:rPr>
           <w:lang w:val="hu-HU"/>
         </w:rPr>
-        <w:t>Apránként egy lefutás végigvezetése</w:t>
-      </w:r>
-    </w:p>
-    <w:p>
-      <w:pPr>
-        <w:rPr>
-          <w:rStyle w:val="markedcontent"/>
-          <w:rFonts w:ascii="Arial" w:hAnsi="Arial" w:cs="Arial"/>
-        </w:rPr>
-      </w:pPr>
-      <w:r>
-        <w:rPr>
-          <w:rStyle w:val="markedcontent"/>
-          <w:rFonts w:ascii="Arial" w:hAnsi="Arial" w:cs="Arial"/>
-        </w:rPr>
-        <w:t>Térjen ki a nyelv használatának előnyeire is!</w:t>
-      </w:r>
-    </w:p>
-    <w:p>
-      <w:pPr>
-        <w:rPr>
-          <w:lang w:val="hu-HU"/>
-        </w:rPr>
-      </w:pPr>
-      <w:r>
-        <w:rPr>
-          <w:rStyle w:val="markedcontent"/>
-          <w:rFonts w:ascii="Arial" w:hAnsi="Arial" w:cs="Arial"/>
-        </w:rPr>
-        <w:t>miért jó hogy ezzel a nyelvvel lehet leírni és nem egyébként, mert úgy mennyivel bonyolultabb lenne.</w:t>
-      </w:r>
-      <w:r>
-        <w:rPr>
-          <w:rStyle w:val="markedcontent"/>
-          <w:rFonts w:ascii="Arial" w:hAnsi="Arial" w:cs="Arial"/>
-        </w:rPr>
-        <w:t xml:space="preserve"> Illetve a nyelv megléte is jobbá teszi/átláthatóbbá</w:t>
-      </w:r>
+        <w:t xml:space="preserve">Apránként egy lefutás </w:t>
+      </w:r>
+      <w:proofErr w:type="spellStart"/>
+      <w:r>
+        <w:rPr>
+          <w:lang w:val="hu-HU"/>
+        </w:rPr>
+        <w:t>végigvezetése</w:t>
+      </w:r>
+      <w:proofErr w:type="spellEnd"/>
+    </w:p>
+    <w:p>
+      <w:pPr>
+        <w:rPr>
+          <w:rStyle w:val="markedcontent"/>
+          <w:rFonts w:ascii="Arial" w:hAnsi="Arial" w:cs="Arial"/>
+        </w:rPr>
+      </w:pPr>
+      <w:proofErr w:type="spellStart"/>
+      <w:r>
+        <w:rPr>
+          <w:rStyle w:val="markedcontent"/>
+          <w:rFonts w:ascii="Arial" w:hAnsi="Arial" w:cs="Arial"/>
+        </w:rPr>
+        <w:t>Térjen</w:t>
+      </w:r>
+      <w:proofErr w:type="spellEnd"/>
+      <w:r>
+        <w:rPr>
+          <w:rStyle w:val="markedcontent"/>
+          <w:rFonts w:ascii="Arial" w:hAnsi="Arial" w:cs="Arial"/>
+        </w:rPr>
+        <w:t xml:space="preserve"> ki a </w:t>
+      </w:r>
+      <w:proofErr w:type="spellStart"/>
+      <w:r>
+        <w:rPr>
+          <w:rStyle w:val="markedcontent"/>
+          <w:rFonts w:ascii="Arial" w:hAnsi="Arial" w:cs="Arial"/>
+        </w:rPr>
+        <w:t>nyelv</w:t>
+      </w:r>
+      <w:proofErr w:type="spellEnd"/>
+      <w:r>
+        <w:rPr>
+          <w:rStyle w:val="markedcontent"/>
+          <w:rFonts w:ascii="Arial" w:hAnsi="Arial" w:cs="Arial"/>
+        </w:rPr>
+        <w:t xml:space="preserve"> </w:t>
+      </w:r>
+      <w:proofErr w:type="spellStart"/>
+      <w:r>
+        <w:rPr>
+          <w:rStyle w:val="markedcontent"/>
+          <w:rFonts w:ascii="Arial" w:hAnsi="Arial" w:cs="Arial"/>
+        </w:rPr>
+        <w:t>használatának</w:t>
+      </w:r>
+      <w:proofErr w:type="spellEnd"/>
+      <w:r>
+        <w:rPr>
+          <w:rStyle w:val="markedcontent"/>
+          <w:rFonts w:ascii="Arial" w:hAnsi="Arial" w:cs="Arial"/>
+        </w:rPr>
+        <w:t xml:space="preserve"> </w:t>
+      </w:r>
+      <w:proofErr w:type="spellStart"/>
+      <w:r>
+        <w:rPr>
+          <w:rStyle w:val="markedcontent"/>
+          <w:rFonts w:ascii="Arial" w:hAnsi="Arial" w:cs="Arial"/>
+        </w:rPr>
+        <w:t>előnyeire</w:t>
+      </w:r>
+      <w:proofErr w:type="spellEnd"/>
+      <w:r>
+        <w:rPr>
+          <w:rStyle w:val="markedcontent"/>
+          <w:rFonts w:ascii="Arial" w:hAnsi="Arial" w:cs="Arial"/>
+        </w:rPr>
+        <w:t xml:space="preserve"> is!</w:t>
+      </w:r>
+    </w:p>
+    <w:p>
+      <w:pPr>
+        <w:rPr>
+          <w:lang w:val="hu-HU"/>
+        </w:rPr>
+      </w:pPr>
+      <w:proofErr w:type="spellStart"/>
+      <w:r>
+        <w:rPr>
+          <w:rStyle w:val="markedcontent"/>
+          <w:rFonts w:ascii="Arial" w:hAnsi="Arial" w:cs="Arial"/>
+        </w:rPr>
+        <w:t>miért</w:t>
+      </w:r>
+      <w:proofErr w:type="spellEnd"/>
+      <w:r>
+        <w:rPr>
+          <w:rStyle w:val="markedcontent"/>
+          <w:rFonts w:ascii="Arial" w:hAnsi="Arial" w:cs="Arial"/>
+        </w:rPr>
+        <w:t xml:space="preserve"> </w:t>
+      </w:r>
+      <w:proofErr w:type="spellStart"/>
+      <w:r>
+        <w:rPr>
+          <w:rStyle w:val="markedcontent"/>
+          <w:rFonts w:ascii="Arial" w:hAnsi="Arial" w:cs="Arial"/>
+        </w:rPr>
+        <w:t>jó</w:t>
+      </w:r>
+      <w:proofErr w:type="spellEnd"/>
+      <w:r>
+        <w:rPr>
+          <w:rStyle w:val="markedcontent"/>
+          <w:rFonts w:ascii="Arial" w:hAnsi="Arial" w:cs="Arial"/>
+        </w:rPr>
+        <w:t xml:space="preserve"> </w:t>
+      </w:r>
+      <w:proofErr w:type="spellStart"/>
+      <w:r>
+        <w:rPr>
+          <w:rStyle w:val="markedcontent"/>
+          <w:rFonts w:ascii="Arial" w:hAnsi="Arial" w:cs="Arial"/>
+        </w:rPr>
+        <w:t>hogy</w:t>
+      </w:r>
+      <w:proofErr w:type="spellEnd"/>
+      <w:r>
+        <w:rPr>
+          <w:rStyle w:val="markedcontent"/>
+          <w:rFonts w:ascii="Arial" w:hAnsi="Arial" w:cs="Arial"/>
+        </w:rPr>
+        <w:t xml:space="preserve"> </w:t>
+      </w:r>
+      <w:proofErr w:type="spellStart"/>
+      <w:r>
+        <w:rPr>
+          <w:rStyle w:val="markedcontent"/>
+          <w:rFonts w:ascii="Arial" w:hAnsi="Arial" w:cs="Arial"/>
+        </w:rPr>
+        <w:t>ezzel</w:t>
+      </w:r>
+      <w:proofErr w:type="spellEnd"/>
+      <w:r>
+        <w:rPr>
+          <w:rStyle w:val="markedcontent"/>
+          <w:rFonts w:ascii="Arial" w:hAnsi="Arial" w:cs="Arial"/>
+        </w:rPr>
+        <w:t xml:space="preserve"> a </w:t>
+      </w:r>
+      <w:proofErr w:type="spellStart"/>
+      <w:r>
+        <w:rPr>
+          <w:rStyle w:val="markedcontent"/>
+          <w:rFonts w:ascii="Arial" w:hAnsi="Arial" w:cs="Arial"/>
+        </w:rPr>
+        <w:t>nyelvvel</w:t>
+      </w:r>
+      <w:proofErr w:type="spellEnd"/>
+      <w:r>
+        <w:rPr>
+          <w:rStyle w:val="markedcontent"/>
+          <w:rFonts w:ascii="Arial" w:hAnsi="Arial" w:cs="Arial"/>
+        </w:rPr>
+        <w:t xml:space="preserve"> </w:t>
+      </w:r>
+      <w:proofErr w:type="spellStart"/>
+      <w:r>
+        <w:rPr>
+          <w:rStyle w:val="markedcontent"/>
+          <w:rFonts w:ascii="Arial" w:hAnsi="Arial" w:cs="Arial"/>
+        </w:rPr>
+        <w:t>lehet</w:t>
+      </w:r>
+      <w:proofErr w:type="spellEnd"/>
+      <w:r>
+        <w:rPr>
+          <w:rStyle w:val="markedcontent"/>
+          <w:rFonts w:ascii="Arial" w:hAnsi="Arial" w:cs="Arial"/>
+        </w:rPr>
+        <w:t xml:space="preserve"> </w:t>
+      </w:r>
+      <w:proofErr w:type="spellStart"/>
+      <w:r>
+        <w:rPr>
+          <w:rStyle w:val="markedcontent"/>
+          <w:rFonts w:ascii="Arial" w:hAnsi="Arial" w:cs="Arial"/>
+        </w:rPr>
+        <w:t>leírni</w:t>
+      </w:r>
+      <w:proofErr w:type="spellEnd"/>
+      <w:r>
+        <w:rPr>
+          <w:rStyle w:val="markedcontent"/>
+          <w:rFonts w:ascii="Arial" w:hAnsi="Arial" w:cs="Arial"/>
+        </w:rPr>
+        <w:t xml:space="preserve"> </w:t>
+      </w:r>
+      <w:proofErr w:type="spellStart"/>
+      <w:r>
+        <w:rPr>
+          <w:rStyle w:val="markedcontent"/>
+          <w:rFonts w:ascii="Arial" w:hAnsi="Arial" w:cs="Arial"/>
+        </w:rPr>
+        <w:t>és</w:t>
+      </w:r>
+      <w:proofErr w:type="spellEnd"/>
+      <w:r>
+        <w:rPr>
+          <w:rStyle w:val="markedcontent"/>
+          <w:rFonts w:ascii="Arial" w:hAnsi="Arial" w:cs="Arial"/>
+        </w:rPr>
+        <w:t xml:space="preserve"> </w:t>
+      </w:r>
+      <w:proofErr w:type="spellStart"/>
+      <w:r>
+        <w:rPr>
+          <w:rStyle w:val="markedcontent"/>
+          <w:rFonts w:ascii="Arial" w:hAnsi="Arial" w:cs="Arial"/>
+        </w:rPr>
+        <w:t>nem</w:t>
+      </w:r>
+      <w:proofErr w:type="spellEnd"/>
+      <w:r>
+        <w:rPr>
+          <w:rStyle w:val="markedcontent"/>
+          <w:rFonts w:ascii="Arial" w:hAnsi="Arial" w:cs="Arial"/>
+        </w:rPr>
+        <w:t xml:space="preserve"> </w:t>
+      </w:r>
+      <w:proofErr w:type="spellStart"/>
+      <w:r>
+        <w:rPr>
+          <w:rStyle w:val="markedcontent"/>
+          <w:rFonts w:ascii="Arial" w:hAnsi="Arial" w:cs="Arial"/>
+        </w:rPr>
+        <w:t>egyébként</w:t>
+      </w:r>
+      <w:proofErr w:type="spellEnd"/>
+      <w:r>
+        <w:rPr>
+          <w:rStyle w:val="markedcontent"/>
+          <w:rFonts w:ascii="Arial" w:hAnsi="Arial" w:cs="Arial"/>
+        </w:rPr>
+        <w:t xml:space="preserve">, </w:t>
+      </w:r>
+      <w:proofErr w:type="spellStart"/>
+      <w:r>
+        <w:rPr>
+          <w:rStyle w:val="markedcontent"/>
+          <w:rFonts w:ascii="Arial" w:hAnsi="Arial" w:cs="Arial"/>
+        </w:rPr>
+        <w:t>mert</w:t>
+      </w:r>
+      <w:proofErr w:type="spellEnd"/>
+      <w:r>
+        <w:rPr>
+          <w:rStyle w:val="markedcontent"/>
+          <w:rFonts w:ascii="Arial" w:hAnsi="Arial" w:cs="Arial"/>
+        </w:rPr>
+        <w:t xml:space="preserve"> </w:t>
+      </w:r>
+      <w:proofErr w:type="spellStart"/>
+      <w:r>
+        <w:rPr>
+          <w:rStyle w:val="markedcontent"/>
+          <w:rFonts w:ascii="Arial" w:hAnsi="Arial" w:cs="Arial"/>
+        </w:rPr>
+        <w:t>úgy</w:t>
+      </w:r>
+      <w:proofErr w:type="spellEnd"/>
+      <w:r>
+        <w:rPr>
+          <w:rStyle w:val="markedcontent"/>
+          <w:rFonts w:ascii="Arial" w:hAnsi="Arial" w:cs="Arial"/>
+        </w:rPr>
+        <w:t xml:space="preserve"> </w:t>
+      </w:r>
+      <w:proofErr w:type="spellStart"/>
+      <w:r>
+        <w:rPr>
+          <w:rStyle w:val="markedcontent"/>
+          <w:rFonts w:ascii="Arial" w:hAnsi="Arial" w:cs="Arial"/>
+        </w:rPr>
+        <w:t>mennyivel</w:t>
+      </w:r>
+      <w:proofErr w:type="spellEnd"/>
+      <w:r>
+        <w:rPr>
+          <w:rStyle w:val="markedcontent"/>
+          <w:rFonts w:ascii="Arial" w:hAnsi="Arial" w:cs="Arial"/>
+        </w:rPr>
+        <w:t xml:space="preserve"> </w:t>
+      </w:r>
+      <w:proofErr w:type="spellStart"/>
+      <w:r>
+        <w:rPr>
+          <w:rStyle w:val="markedcontent"/>
+          <w:rFonts w:ascii="Arial" w:hAnsi="Arial" w:cs="Arial"/>
+        </w:rPr>
+        <w:t>bonyolultabb</w:t>
+      </w:r>
+      <w:proofErr w:type="spellEnd"/>
+      <w:r>
+        <w:rPr>
+          <w:rStyle w:val="markedcontent"/>
+          <w:rFonts w:ascii="Arial" w:hAnsi="Arial" w:cs="Arial"/>
+        </w:rPr>
+        <w:t xml:space="preserve"> </w:t>
+      </w:r>
+      <w:proofErr w:type="spellStart"/>
+      <w:r>
+        <w:rPr>
+          <w:rStyle w:val="markedcontent"/>
+          <w:rFonts w:ascii="Arial" w:hAnsi="Arial" w:cs="Arial"/>
+        </w:rPr>
+        <w:t>lenne</w:t>
+      </w:r>
+      <w:proofErr w:type="spellEnd"/>
+      <w:r>
+        <w:rPr>
+          <w:rStyle w:val="markedcontent"/>
+          <w:rFonts w:ascii="Arial" w:hAnsi="Arial" w:cs="Arial"/>
+        </w:rPr>
+        <w:t>.</w:t>
+      </w:r>
+      <w:r>
+        <w:rPr>
+          <w:rStyle w:val="markedcontent"/>
+          <w:rFonts w:ascii="Arial" w:hAnsi="Arial" w:cs="Arial"/>
+        </w:rPr>
+        <w:t xml:space="preserve"> </w:t>
+      </w:r>
+      <w:proofErr w:type="spellStart"/>
+      <w:r>
+        <w:rPr>
+          <w:rStyle w:val="markedcontent"/>
+          <w:rFonts w:ascii="Arial" w:hAnsi="Arial" w:cs="Arial"/>
+        </w:rPr>
+        <w:t>Illetve</w:t>
+      </w:r>
+      <w:proofErr w:type="spellEnd"/>
+      <w:r>
+        <w:rPr>
+          <w:rStyle w:val="markedcontent"/>
+          <w:rFonts w:ascii="Arial" w:hAnsi="Arial" w:cs="Arial"/>
+        </w:rPr>
+        <w:t xml:space="preserve"> a </w:t>
+      </w:r>
+      <w:proofErr w:type="spellStart"/>
+      <w:r>
+        <w:rPr>
+          <w:rStyle w:val="markedcontent"/>
+          <w:rFonts w:ascii="Arial" w:hAnsi="Arial" w:cs="Arial"/>
+        </w:rPr>
+        <w:t>nyelv</w:t>
+      </w:r>
+      <w:proofErr w:type="spellEnd"/>
+      <w:r>
+        <w:rPr>
+          <w:rStyle w:val="markedcontent"/>
+          <w:rFonts w:ascii="Arial" w:hAnsi="Arial" w:cs="Arial"/>
+        </w:rPr>
+        <w:t xml:space="preserve"> </w:t>
+      </w:r>
+      <w:proofErr w:type="spellStart"/>
+      <w:r>
+        <w:rPr>
+          <w:rStyle w:val="markedcontent"/>
+          <w:rFonts w:ascii="Arial" w:hAnsi="Arial" w:cs="Arial"/>
+        </w:rPr>
+        <w:t>megléte</w:t>
+      </w:r>
+      <w:proofErr w:type="spellEnd"/>
+      <w:r>
+        <w:rPr>
+          <w:rStyle w:val="markedcontent"/>
+          <w:rFonts w:ascii="Arial" w:hAnsi="Arial" w:cs="Arial"/>
+        </w:rPr>
+        <w:t xml:space="preserve"> is </w:t>
+      </w:r>
+      <w:proofErr w:type="spellStart"/>
+      <w:r>
+        <w:rPr>
+          <w:rStyle w:val="markedcontent"/>
+          <w:rFonts w:ascii="Arial" w:hAnsi="Arial" w:cs="Arial"/>
+        </w:rPr>
+        <w:t>jobbá</w:t>
+      </w:r>
+      <w:proofErr w:type="spellEnd"/>
+      <w:r>
+        <w:rPr>
+          <w:rStyle w:val="markedcontent"/>
+          <w:rFonts w:ascii="Arial" w:hAnsi="Arial" w:cs="Arial"/>
+        </w:rPr>
+        <w:t xml:space="preserve"> </w:t>
+      </w:r>
+      <w:proofErr w:type="spellStart"/>
+      <w:r>
+        <w:rPr>
+          <w:rStyle w:val="markedcontent"/>
+          <w:rFonts w:ascii="Arial" w:hAnsi="Arial" w:cs="Arial"/>
+        </w:rPr>
+        <w:t>teszi</w:t>
+      </w:r>
+      <w:proofErr w:type="spellEnd"/>
+      <w:r>
+        <w:rPr>
+          <w:rStyle w:val="markedcontent"/>
+          <w:rFonts w:ascii="Arial" w:hAnsi="Arial" w:cs="Arial"/>
+        </w:rPr>
+        <w:t>/</w:t>
+      </w:r>
+      <w:proofErr w:type="spellStart"/>
+      <w:r>
+        <w:rPr>
+          <w:rStyle w:val="markedcontent"/>
+          <w:rFonts w:ascii="Arial" w:hAnsi="Arial" w:cs="Arial"/>
+        </w:rPr>
+        <w:t>átláthatóbbá</w:t>
+      </w:r>
+      <w:proofErr w:type="spellEnd"/>
     </w:p>
     <w:p>
       <w:pPr>
@@ -437,6 +928,7 @@
           <w:lang w:val="hu-HU"/>
         </w:rPr>
       </w:pPr>
+      <w:proofErr w:type="spellStart"/>
       <w:r>
         <w:rPr>
           <w:lang w:val="hu-HU"/>
@@ -449,6 +941,7 @@
         </w:rPr>
         <w:t>bd</w:t>
       </w:r>
+      <w:proofErr w:type="spellEnd"/>
       <w:r>
         <w:rPr>
           <w:lang w:val="hu-HU"/>

</xml_diff>

<commit_message>
Tests updated refactored shoot damage heal command declares
</commit_message>
<xml_diff>
--- a/documents/Test cases.docx
+++ b/documents/Test cases.docx
@@ -92,25 +92,7 @@
         <w:rPr>
           <w:lang w:val="hu-HU"/>
         </w:rPr>
-        <w:t>I</w:t>
-      </w:r>
-      <w:r>
-        <w:rPr>
-          <w:lang w:val="hu-HU"/>
-        </w:rPr>
-        <w:t>rodalomkutatás</w:t>
-      </w:r>
-      <w:r>
-        <w:rPr>
-          <w:lang w:val="hu-HU"/>
-        </w:rPr>
-        <w:t xml:space="preserve"> lehet következő után vagy egyben</w:t>
-      </w:r>
-      <w:r>
-        <w:rPr>
-          <w:lang w:val="hu-HU"/>
-        </w:rPr>
-        <w:t>:</w:t>
+        <w:t>Irodalomkutatás lehet következő után vagy egyben:</w:t>
       </w:r>
     </w:p>
     <w:p>
@@ -123,19 +105,7 @@
         <w:rPr>
           <w:lang w:val="hu-HU"/>
         </w:rPr>
-        <w:t>más játékok</w:t>
-      </w:r>
-      <w:r>
-        <w:rPr>
-          <w:lang w:val="hu-HU"/>
-        </w:rPr>
-        <w:t>,</w:t>
-      </w:r>
-      <w:r>
-        <w:rPr>
-          <w:lang w:val="hu-HU"/>
-        </w:rPr>
-        <w:t xml:space="preserve"> amik inspiráltak</w:t>
+        <w:t>más játékok, amik inspiráltak</w:t>
       </w:r>
     </w:p>
     <w:p>
@@ -370,13 +340,7 @@
         <w:rPr>
           <w:lang w:val="hu-HU"/>
         </w:rPr>
-        <w:t xml:space="preserve"> stb. eközben lehetnek a kihívások és milyen megoldás lett a végső. </w:t>
-      </w:r>
-      <w:r>
-        <w:rPr>
-          <w:lang w:val="hu-HU"/>
-        </w:rPr>
-        <w:t>A mostani plusz dolgok betétele</w:t>
+        <w:t xml:space="preserve"> stb. eközben lehetnek a kihívások és milyen megoldás lett a végső. A mostani plusz dolgok betétele</w:t>
       </w:r>
     </w:p>
     <w:p>
@@ -974,6 +938,1697 @@
         </w:rPr>
         <w:lastRenderedPageBreak/>
         <w:t>Milyen irányokba lehet elvinni.</w:t>
+      </w:r>
+    </w:p>
+    <w:p>
+      <w:pPr>
+        <w:rPr>
+          <w:lang w:val="hu-HU"/>
+        </w:rPr>
+      </w:pPr>
+    </w:p>
+    <w:p>
+      <w:r>
+        <w:t xml:space="preserve">A </w:t>
+      </w:r>
+      <w:proofErr w:type="spellStart"/>
+      <w:r>
+        <w:t>szoftverek</w:t>
+      </w:r>
+      <w:proofErr w:type="spellEnd"/>
+      <w:r>
+        <w:t xml:space="preserve"> </w:t>
+      </w:r>
+      <w:proofErr w:type="spellStart"/>
+      <w:r>
+        <w:t>életében</w:t>
+      </w:r>
+      <w:proofErr w:type="spellEnd"/>
+      <w:r>
+        <w:t xml:space="preserve"> a </w:t>
+      </w:r>
+      <w:proofErr w:type="spellStart"/>
+      <w:r>
+        <w:t>programozási</w:t>
+      </w:r>
+      <w:proofErr w:type="spellEnd"/>
+      <w:r>
+        <w:t xml:space="preserve"> </w:t>
+      </w:r>
+      <w:proofErr w:type="spellStart"/>
+      <w:r>
+        <w:t>nyelvek</w:t>
+      </w:r>
+      <w:proofErr w:type="spellEnd"/>
+      <w:r>
+        <w:t xml:space="preserve"> </w:t>
+      </w:r>
+      <w:proofErr w:type="spellStart"/>
+      <w:r>
+        <w:t>és</w:t>
+      </w:r>
+      <w:proofErr w:type="spellEnd"/>
+      <w:r>
+        <w:t xml:space="preserve"> </w:t>
+      </w:r>
+      <w:proofErr w:type="spellStart"/>
+      <w:r>
+        <w:t>ezek</w:t>
+      </w:r>
+      <w:proofErr w:type="spellEnd"/>
+      <w:r>
+        <w:t xml:space="preserve"> </w:t>
+      </w:r>
+      <w:proofErr w:type="spellStart"/>
+      <w:r>
+        <w:t>számítógép</w:t>
+      </w:r>
+      <w:proofErr w:type="spellEnd"/>
+      <w:r>
+        <w:t xml:space="preserve"> </w:t>
+      </w:r>
+      <w:proofErr w:type="spellStart"/>
+      <w:r>
+        <w:t>által</w:t>
+      </w:r>
+      <w:proofErr w:type="spellEnd"/>
+      <w:r>
+        <w:t xml:space="preserve"> </w:t>
+      </w:r>
+      <w:proofErr w:type="spellStart"/>
+      <w:r>
+        <w:t>végrehajtható</w:t>
+      </w:r>
+      <w:proofErr w:type="spellEnd"/>
+      <w:r>
+        <w:t xml:space="preserve"> </w:t>
+      </w:r>
+      <w:proofErr w:type="spellStart"/>
+      <w:r>
+        <w:t>kóddá</w:t>
+      </w:r>
+      <w:proofErr w:type="spellEnd"/>
+      <w:r>
+        <w:t xml:space="preserve"> </w:t>
+      </w:r>
+      <w:proofErr w:type="spellStart"/>
+      <w:r>
+        <w:t>való</w:t>
+      </w:r>
+      <w:proofErr w:type="spellEnd"/>
+      <w:r>
+        <w:t xml:space="preserve"> </w:t>
+      </w:r>
+      <w:proofErr w:type="spellStart"/>
+      <w:r>
+        <w:t>fordítása</w:t>
+      </w:r>
+      <w:proofErr w:type="spellEnd"/>
+      <w:r>
+        <w:t xml:space="preserve"> </w:t>
+      </w:r>
+      <w:proofErr w:type="spellStart"/>
+      <w:r>
+        <w:t>egy</w:t>
+      </w:r>
+      <w:proofErr w:type="spellEnd"/>
+      <w:r>
+        <w:t xml:space="preserve"> </w:t>
+      </w:r>
+      <w:proofErr w:type="spellStart"/>
+      <w:r>
+        <w:t>elengedhetetlen</w:t>
+      </w:r>
+      <w:proofErr w:type="spellEnd"/>
+      <w:r>
+        <w:t xml:space="preserve"> </w:t>
+      </w:r>
+      <w:proofErr w:type="spellStart"/>
+      <w:r>
+        <w:t>lépés</w:t>
+      </w:r>
+      <w:proofErr w:type="spellEnd"/>
+      <w:r>
+        <w:t xml:space="preserve">, e </w:t>
+      </w:r>
+      <w:proofErr w:type="spellStart"/>
+      <w:r>
+        <w:t>nélkül</w:t>
+      </w:r>
+      <w:proofErr w:type="spellEnd"/>
+      <w:r>
+        <w:t xml:space="preserve"> </w:t>
+      </w:r>
+      <w:proofErr w:type="spellStart"/>
+      <w:r>
+        <w:t>nem</w:t>
+      </w:r>
+      <w:proofErr w:type="spellEnd"/>
+      <w:r>
+        <w:t xml:space="preserve"> </w:t>
+      </w:r>
+      <w:proofErr w:type="spellStart"/>
+      <w:r>
+        <w:t>lehetne</w:t>
+      </w:r>
+      <w:proofErr w:type="spellEnd"/>
+      <w:r>
+        <w:t xml:space="preserve"> </w:t>
+      </w:r>
+      <w:proofErr w:type="spellStart"/>
+      <w:r>
+        <w:t>az</w:t>
+      </w:r>
+      <w:proofErr w:type="spellEnd"/>
+      <w:r>
+        <w:t xml:space="preserve"> </w:t>
+      </w:r>
+      <w:proofErr w:type="spellStart"/>
+      <w:r>
+        <w:t>adott</w:t>
+      </w:r>
+      <w:proofErr w:type="spellEnd"/>
+      <w:r>
+        <w:t xml:space="preserve"> </w:t>
+      </w:r>
+      <w:proofErr w:type="spellStart"/>
+      <w:r>
+        <w:t>szoftvert</w:t>
+      </w:r>
+      <w:proofErr w:type="spellEnd"/>
+      <w:r>
+        <w:t xml:space="preserve"> </w:t>
+      </w:r>
+      <w:proofErr w:type="spellStart"/>
+      <w:r>
+        <w:t>használni</w:t>
+      </w:r>
+      <w:proofErr w:type="spellEnd"/>
+      <w:r>
+        <w:t xml:space="preserve">. </w:t>
+      </w:r>
+      <w:proofErr w:type="spellStart"/>
+      <w:r>
+        <w:t>Mérnökinformatikus</w:t>
+      </w:r>
+      <w:proofErr w:type="spellEnd"/>
+      <w:r>
+        <w:t xml:space="preserve"> </w:t>
+      </w:r>
+      <w:proofErr w:type="spellStart"/>
+      <w:r>
+        <w:t>hallgatóként</w:t>
+      </w:r>
+      <w:proofErr w:type="spellEnd"/>
+      <w:r>
+        <w:t xml:space="preserve"> </w:t>
+      </w:r>
+      <w:proofErr w:type="spellStart"/>
+      <w:r>
+        <w:t>mindig</w:t>
+      </w:r>
+      <w:proofErr w:type="spellEnd"/>
+      <w:r>
+        <w:t xml:space="preserve"> is </w:t>
+      </w:r>
+      <w:proofErr w:type="spellStart"/>
+      <w:r>
+        <w:t>érdekelt</w:t>
+      </w:r>
+      <w:proofErr w:type="spellEnd"/>
+      <w:r>
+        <w:t xml:space="preserve"> </w:t>
+      </w:r>
+      <w:proofErr w:type="spellStart"/>
+      <w:r>
+        <w:t>ennek</w:t>
+      </w:r>
+      <w:proofErr w:type="spellEnd"/>
+      <w:r>
+        <w:t xml:space="preserve"> a </w:t>
+      </w:r>
+      <w:proofErr w:type="spellStart"/>
+      <w:r>
+        <w:t>folyamatnak</w:t>
+      </w:r>
+      <w:proofErr w:type="spellEnd"/>
+      <w:r>
+        <w:t xml:space="preserve"> a </w:t>
+      </w:r>
+      <w:proofErr w:type="spellStart"/>
+      <w:r>
+        <w:t>logikája</w:t>
+      </w:r>
+      <w:proofErr w:type="spellEnd"/>
+      <w:r>
+        <w:t xml:space="preserve">, </w:t>
+      </w:r>
+      <w:proofErr w:type="spellStart"/>
+      <w:r>
+        <w:t>illetve</w:t>
+      </w:r>
+      <w:proofErr w:type="spellEnd"/>
+      <w:r>
+        <w:t xml:space="preserve"> </w:t>
+      </w:r>
+      <w:proofErr w:type="spellStart"/>
+      <w:r>
+        <w:t>szívesen</w:t>
+      </w:r>
+      <w:proofErr w:type="spellEnd"/>
+      <w:r>
+        <w:t xml:space="preserve"> </w:t>
+      </w:r>
+      <w:proofErr w:type="spellStart"/>
+      <w:r>
+        <w:t>kipróbáltam</w:t>
+      </w:r>
+      <w:proofErr w:type="spellEnd"/>
+      <w:r>
+        <w:t xml:space="preserve"> </w:t>
+      </w:r>
+      <w:proofErr w:type="spellStart"/>
+      <w:r>
+        <w:t>volna</w:t>
+      </w:r>
+      <w:proofErr w:type="spellEnd"/>
+      <w:r>
+        <w:t xml:space="preserve"> </w:t>
+      </w:r>
+      <w:proofErr w:type="spellStart"/>
+      <w:r>
+        <w:t>egy</w:t>
+      </w:r>
+      <w:proofErr w:type="spellEnd"/>
+      <w:r>
+        <w:t xml:space="preserve"> </w:t>
+      </w:r>
+      <w:proofErr w:type="spellStart"/>
+      <w:r>
+        <w:t>fordítási</w:t>
+      </w:r>
+      <w:proofErr w:type="spellEnd"/>
+      <w:r>
+        <w:t xml:space="preserve"> </w:t>
+      </w:r>
+      <w:proofErr w:type="spellStart"/>
+      <w:r>
+        <w:t>folyamat</w:t>
+      </w:r>
+      <w:proofErr w:type="spellEnd"/>
+      <w:r>
+        <w:t xml:space="preserve"> </w:t>
+      </w:r>
+      <w:proofErr w:type="spellStart"/>
+      <w:r>
+        <w:t>végig</w:t>
+      </w:r>
+      <w:proofErr w:type="spellEnd"/>
+      <w:r>
+        <w:t xml:space="preserve"> </w:t>
+      </w:r>
+      <w:proofErr w:type="spellStart"/>
+      <w:r>
+        <w:t>kísérését</w:t>
+      </w:r>
+      <w:proofErr w:type="spellEnd"/>
+      <w:r>
+        <w:t xml:space="preserve">, </w:t>
+      </w:r>
+      <w:proofErr w:type="spellStart"/>
+      <w:r>
+        <w:t>ezzel</w:t>
+      </w:r>
+      <w:proofErr w:type="spellEnd"/>
+      <w:r>
+        <w:t xml:space="preserve"> </w:t>
+      </w:r>
+      <w:proofErr w:type="spellStart"/>
+      <w:r>
+        <w:t>jobban</w:t>
+      </w:r>
+      <w:proofErr w:type="spellEnd"/>
+      <w:r>
+        <w:t xml:space="preserve"> </w:t>
+      </w:r>
+      <w:proofErr w:type="spellStart"/>
+      <w:r>
+        <w:t>megértve</w:t>
+      </w:r>
+      <w:proofErr w:type="spellEnd"/>
+      <w:r>
+        <w:t xml:space="preserve"> </w:t>
+      </w:r>
+      <w:proofErr w:type="spellStart"/>
+      <w:r>
+        <w:t>egy</w:t>
+      </w:r>
+      <w:proofErr w:type="spellEnd"/>
+      <w:r>
+        <w:t xml:space="preserve"> program </w:t>
+      </w:r>
+      <w:proofErr w:type="spellStart"/>
+      <w:r>
+        <w:t>felépülését</w:t>
+      </w:r>
+      <w:proofErr w:type="spellEnd"/>
+      <w:r>
+        <w:t xml:space="preserve">, </w:t>
+      </w:r>
+      <w:proofErr w:type="spellStart"/>
+      <w:r>
+        <w:t>ezért</w:t>
+      </w:r>
+      <w:proofErr w:type="spellEnd"/>
+      <w:r>
+        <w:t xml:space="preserve"> </w:t>
+      </w:r>
+      <w:proofErr w:type="spellStart"/>
+      <w:r>
+        <w:t>választottam</w:t>
+      </w:r>
+      <w:proofErr w:type="spellEnd"/>
+      <w:r>
+        <w:t xml:space="preserve"> a </w:t>
+      </w:r>
+      <w:proofErr w:type="spellStart"/>
+      <w:r>
+        <w:t>saját</w:t>
+      </w:r>
+      <w:proofErr w:type="spellEnd"/>
+      <w:r>
+        <w:t xml:space="preserve"> </w:t>
+      </w:r>
+      <w:proofErr w:type="spellStart"/>
+      <w:r>
+        <w:t>szöveges</w:t>
+      </w:r>
+      <w:proofErr w:type="spellEnd"/>
+      <w:r>
+        <w:t xml:space="preserve"> </w:t>
+      </w:r>
+      <w:proofErr w:type="spellStart"/>
+      <w:r>
+        <w:t>nyelv</w:t>
+      </w:r>
+      <w:proofErr w:type="spellEnd"/>
+      <w:r>
+        <w:t xml:space="preserve"> </w:t>
+      </w:r>
+      <w:proofErr w:type="spellStart"/>
+      <w:r>
+        <w:t>létrehozását</w:t>
+      </w:r>
+      <w:proofErr w:type="spellEnd"/>
+      <w:r>
+        <w:t xml:space="preserve">, mint </w:t>
+      </w:r>
+      <w:proofErr w:type="spellStart"/>
+      <w:r>
+        <w:t>témát</w:t>
+      </w:r>
+      <w:proofErr w:type="spellEnd"/>
+      <w:r>
+        <w:t xml:space="preserve">, </w:t>
+      </w:r>
+      <w:proofErr w:type="spellStart"/>
+      <w:r>
+        <w:t>amiben</w:t>
+      </w:r>
+      <w:proofErr w:type="spellEnd"/>
+      <w:r>
+        <w:t xml:space="preserve"> </w:t>
+      </w:r>
+      <w:proofErr w:type="spellStart"/>
+      <w:r>
+        <w:t>elmélyedhetek</w:t>
+      </w:r>
+      <w:proofErr w:type="spellEnd"/>
+      <w:r>
+        <w:t xml:space="preserve">. A </w:t>
+      </w:r>
+      <w:proofErr w:type="spellStart"/>
+      <w:r>
+        <w:t>magasszintű</w:t>
+      </w:r>
+      <w:proofErr w:type="spellEnd"/>
+      <w:r>
+        <w:t xml:space="preserve"> </w:t>
+      </w:r>
+      <w:proofErr w:type="spellStart"/>
+      <w:r>
+        <w:t>programozási</w:t>
+      </w:r>
+      <w:proofErr w:type="spellEnd"/>
+      <w:r>
+        <w:t xml:space="preserve"> </w:t>
+      </w:r>
+      <w:proofErr w:type="spellStart"/>
+      <w:r>
+        <w:t>nyelvek</w:t>
+      </w:r>
+      <w:proofErr w:type="spellEnd"/>
+      <w:r>
+        <w:t xml:space="preserve"> </w:t>
+      </w:r>
+      <w:proofErr w:type="spellStart"/>
+      <w:r>
+        <w:t>szinte</w:t>
+      </w:r>
+      <w:proofErr w:type="spellEnd"/>
+      <w:r>
+        <w:t xml:space="preserve"> </w:t>
+      </w:r>
+      <w:proofErr w:type="spellStart"/>
+      <w:r>
+        <w:t>mindent</w:t>
+      </w:r>
+      <w:proofErr w:type="spellEnd"/>
+      <w:r>
+        <w:t xml:space="preserve"> ki </w:t>
+      </w:r>
+      <w:proofErr w:type="spellStart"/>
+      <w:r>
+        <w:t>tudnak</w:t>
+      </w:r>
+      <w:proofErr w:type="spellEnd"/>
+      <w:r>
+        <w:t xml:space="preserve"> </w:t>
+      </w:r>
+      <w:proofErr w:type="spellStart"/>
+      <w:r>
+        <w:t>fejezni</w:t>
+      </w:r>
+      <w:proofErr w:type="spellEnd"/>
+      <w:r>
+        <w:t xml:space="preserve">, </w:t>
+      </w:r>
+      <w:proofErr w:type="spellStart"/>
+      <w:r>
+        <w:t>amire</w:t>
+      </w:r>
+      <w:proofErr w:type="spellEnd"/>
+      <w:r>
+        <w:t xml:space="preserve"> </w:t>
+      </w:r>
+      <w:proofErr w:type="spellStart"/>
+      <w:r>
+        <w:t>egy</w:t>
+      </w:r>
+      <w:proofErr w:type="spellEnd"/>
+      <w:r>
+        <w:t xml:space="preserve"> </w:t>
+      </w:r>
+      <w:proofErr w:type="spellStart"/>
+      <w:r>
+        <w:t>szoftver</w:t>
+      </w:r>
+      <w:proofErr w:type="spellEnd"/>
+      <w:r>
+        <w:t xml:space="preserve"> </w:t>
+      </w:r>
+      <w:proofErr w:type="spellStart"/>
+      <w:r>
+        <w:t>működése</w:t>
+      </w:r>
+      <w:proofErr w:type="spellEnd"/>
+      <w:r>
+        <w:t xml:space="preserve"> </w:t>
+      </w:r>
+      <w:proofErr w:type="spellStart"/>
+      <w:r>
+        <w:t>során</w:t>
+      </w:r>
+      <w:proofErr w:type="spellEnd"/>
+      <w:r>
+        <w:t xml:space="preserve"> </w:t>
+      </w:r>
+      <w:proofErr w:type="spellStart"/>
+      <w:r>
+        <w:t>szükség</w:t>
+      </w:r>
+      <w:proofErr w:type="spellEnd"/>
+      <w:r>
+        <w:t xml:space="preserve"> </w:t>
+      </w:r>
+      <w:proofErr w:type="spellStart"/>
+      <w:r>
+        <w:t>lehet</w:t>
+      </w:r>
+      <w:proofErr w:type="spellEnd"/>
+      <w:r>
+        <w:t xml:space="preserve">, de ha </w:t>
+      </w:r>
+      <w:proofErr w:type="spellStart"/>
+      <w:r>
+        <w:t>más</w:t>
+      </w:r>
+      <w:proofErr w:type="spellEnd"/>
+      <w:r>
+        <w:t xml:space="preserve"> </w:t>
+      </w:r>
+      <w:proofErr w:type="spellStart"/>
+      <w:r>
+        <w:t>terület</w:t>
+      </w:r>
+      <w:proofErr w:type="spellEnd"/>
+      <w:r>
+        <w:t xml:space="preserve"> </w:t>
+      </w:r>
+      <w:proofErr w:type="spellStart"/>
+      <w:r>
+        <w:t>szakemberei</w:t>
+      </w:r>
+      <w:proofErr w:type="spellEnd"/>
+      <w:r>
+        <w:t xml:space="preserve"> </w:t>
+      </w:r>
+      <w:proofErr w:type="spellStart"/>
+      <w:r>
+        <w:t>szeretnének</w:t>
+      </w:r>
+      <w:proofErr w:type="spellEnd"/>
+      <w:r>
+        <w:t xml:space="preserve"> </w:t>
+      </w:r>
+      <w:proofErr w:type="spellStart"/>
+      <w:r>
+        <w:t>egy</w:t>
+      </w:r>
+      <w:proofErr w:type="spellEnd"/>
+      <w:r>
+        <w:t xml:space="preserve"> </w:t>
+      </w:r>
+      <w:proofErr w:type="spellStart"/>
+      <w:r>
+        <w:t>adott</w:t>
+      </w:r>
+      <w:proofErr w:type="spellEnd"/>
+      <w:r>
+        <w:t xml:space="preserve"> </w:t>
+      </w:r>
+      <w:proofErr w:type="spellStart"/>
+      <w:r>
+        <w:t>szoftvert</w:t>
+      </w:r>
+      <w:proofErr w:type="spellEnd"/>
+      <w:r>
+        <w:t xml:space="preserve"> </w:t>
+      </w:r>
+      <w:proofErr w:type="spellStart"/>
+      <w:r>
+        <w:t>használni</w:t>
+      </w:r>
+      <w:proofErr w:type="spellEnd"/>
+      <w:r>
+        <w:t xml:space="preserve">, </w:t>
+      </w:r>
+      <w:proofErr w:type="spellStart"/>
+      <w:r>
+        <w:t>akkor</w:t>
+      </w:r>
+      <w:proofErr w:type="spellEnd"/>
+      <w:r>
+        <w:t xml:space="preserve"> </w:t>
+      </w:r>
+      <w:proofErr w:type="spellStart"/>
+      <w:r>
+        <w:t>nem</w:t>
+      </w:r>
+      <w:proofErr w:type="spellEnd"/>
+      <w:r>
+        <w:t xml:space="preserve"> </w:t>
+      </w:r>
+      <w:proofErr w:type="spellStart"/>
+      <w:r>
+        <w:t>szeretnének</w:t>
+      </w:r>
+      <w:proofErr w:type="spellEnd"/>
+      <w:r>
+        <w:t xml:space="preserve"> </w:t>
+      </w:r>
+      <w:proofErr w:type="spellStart"/>
+      <w:r>
+        <w:t>megtanulni</w:t>
+      </w:r>
+      <w:proofErr w:type="spellEnd"/>
+      <w:r>
+        <w:t xml:space="preserve"> </w:t>
+      </w:r>
+      <w:proofErr w:type="spellStart"/>
+      <w:r>
+        <w:t>ahhoz</w:t>
+      </w:r>
+      <w:proofErr w:type="spellEnd"/>
+      <w:r>
+        <w:t xml:space="preserve"> </w:t>
+      </w:r>
+      <w:proofErr w:type="spellStart"/>
+      <w:r>
+        <w:t>programozni</w:t>
+      </w:r>
+      <w:proofErr w:type="spellEnd"/>
+      <w:r>
+        <w:t xml:space="preserve">, </w:t>
+      </w:r>
+      <w:proofErr w:type="spellStart"/>
+      <w:r>
+        <w:t>hogy</w:t>
+      </w:r>
+      <w:proofErr w:type="spellEnd"/>
+      <w:r>
+        <w:t xml:space="preserve"> a program </w:t>
+      </w:r>
+      <w:proofErr w:type="spellStart"/>
+      <w:r>
+        <w:t>különböző</w:t>
+      </w:r>
+      <w:proofErr w:type="spellEnd"/>
+      <w:r>
+        <w:t xml:space="preserve"> </w:t>
+      </w:r>
+      <w:proofErr w:type="spellStart"/>
+      <w:r>
+        <w:t>funkcióit</w:t>
+      </w:r>
+      <w:proofErr w:type="spellEnd"/>
+      <w:r>
+        <w:t xml:space="preserve"> </w:t>
+      </w:r>
+      <w:proofErr w:type="spellStart"/>
+      <w:r>
+        <w:t>különböző</w:t>
+      </w:r>
+      <w:proofErr w:type="spellEnd"/>
+      <w:r>
+        <w:t xml:space="preserve"> </w:t>
+      </w:r>
+      <w:proofErr w:type="spellStart"/>
+      <w:r>
+        <w:t>konfigurációkkal</w:t>
+      </w:r>
+      <w:proofErr w:type="spellEnd"/>
+      <w:r>
+        <w:t xml:space="preserve"> </w:t>
+      </w:r>
+      <w:proofErr w:type="spellStart"/>
+      <w:r>
+        <w:t>használhassák</w:t>
+      </w:r>
+      <w:proofErr w:type="spellEnd"/>
+      <w:r>
+        <w:t xml:space="preserve">. </w:t>
+      </w:r>
+      <w:proofErr w:type="spellStart"/>
+      <w:r>
+        <w:t>Ez</w:t>
+      </w:r>
+      <w:proofErr w:type="spellEnd"/>
+      <w:r>
+        <w:t xml:space="preserve"> a </w:t>
+      </w:r>
+      <w:proofErr w:type="spellStart"/>
+      <w:r>
+        <w:t>szórakoztató</w:t>
+      </w:r>
+      <w:proofErr w:type="spellEnd"/>
+      <w:r>
+        <w:t xml:space="preserve"> </w:t>
+      </w:r>
+      <w:proofErr w:type="spellStart"/>
+      <w:r>
+        <w:t>iparra</w:t>
+      </w:r>
+      <w:proofErr w:type="spellEnd"/>
+      <w:r>
+        <w:t xml:space="preserve"> is </w:t>
+      </w:r>
+      <w:proofErr w:type="spellStart"/>
+      <w:r>
+        <w:t>igaz</w:t>
+      </w:r>
+      <w:proofErr w:type="spellEnd"/>
+      <w:r>
+        <w:t xml:space="preserve">, </w:t>
+      </w:r>
+      <w:proofErr w:type="spellStart"/>
+      <w:r>
+        <w:t>amelyben</w:t>
+      </w:r>
+      <w:proofErr w:type="spellEnd"/>
+      <w:r>
+        <w:t xml:space="preserve"> </w:t>
+      </w:r>
+      <w:proofErr w:type="spellStart"/>
+      <w:r>
+        <w:t>akár</w:t>
+      </w:r>
+      <w:proofErr w:type="spellEnd"/>
+      <w:r>
+        <w:t xml:space="preserve"> a </w:t>
+      </w:r>
+      <w:proofErr w:type="spellStart"/>
+      <w:r>
+        <w:t>számítógépes</w:t>
+      </w:r>
+      <w:proofErr w:type="spellEnd"/>
+      <w:r>
+        <w:t xml:space="preserve"> </w:t>
+      </w:r>
+      <w:proofErr w:type="spellStart"/>
+      <w:r>
+        <w:t>játékok</w:t>
+      </w:r>
+      <w:proofErr w:type="spellEnd"/>
+      <w:r>
+        <w:t xml:space="preserve"> </w:t>
+      </w:r>
+      <w:proofErr w:type="spellStart"/>
+      <w:r>
+        <w:t>esetén</w:t>
+      </w:r>
+      <w:proofErr w:type="spellEnd"/>
+      <w:r>
+        <w:t xml:space="preserve"> a </w:t>
+      </w:r>
+      <w:proofErr w:type="spellStart"/>
+      <w:r>
+        <w:t>játék</w:t>
+      </w:r>
+      <w:proofErr w:type="spellEnd"/>
+      <w:r>
+        <w:t xml:space="preserve"> </w:t>
+      </w:r>
+      <w:proofErr w:type="spellStart"/>
+      <w:r>
+        <w:t>kinézetének</w:t>
+      </w:r>
+      <w:proofErr w:type="spellEnd"/>
+      <w:r>
+        <w:t xml:space="preserve">, </w:t>
+      </w:r>
+      <w:proofErr w:type="spellStart"/>
+      <w:r>
+        <w:t>vagy</w:t>
+      </w:r>
+      <w:proofErr w:type="spellEnd"/>
+      <w:r>
+        <w:t xml:space="preserve"> a </w:t>
+      </w:r>
+      <w:proofErr w:type="spellStart"/>
+      <w:r>
+        <w:t>játék</w:t>
+      </w:r>
+      <w:proofErr w:type="spellEnd"/>
+      <w:r>
+        <w:t xml:space="preserve"> </w:t>
+      </w:r>
+      <w:proofErr w:type="spellStart"/>
+      <w:r>
+        <w:t>logikájában</w:t>
+      </w:r>
+      <w:proofErr w:type="spellEnd"/>
+      <w:r>
+        <w:t xml:space="preserve"> </w:t>
+      </w:r>
+      <w:proofErr w:type="spellStart"/>
+      <w:r>
+        <w:t>egyes</w:t>
+      </w:r>
+      <w:proofErr w:type="spellEnd"/>
+      <w:r>
+        <w:t xml:space="preserve"> </w:t>
+      </w:r>
+      <w:proofErr w:type="spellStart"/>
+      <w:r>
+        <w:t>változtatások</w:t>
+      </w:r>
+      <w:proofErr w:type="spellEnd"/>
+      <w:r>
+        <w:t xml:space="preserve"> </w:t>
+      </w:r>
+      <w:proofErr w:type="spellStart"/>
+      <w:r>
+        <w:t>eszközölése</w:t>
+      </w:r>
+      <w:proofErr w:type="spellEnd"/>
+      <w:r>
+        <w:t xml:space="preserve"> </w:t>
+      </w:r>
+      <w:proofErr w:type="spellStart"/>
+      <w:r>
+        <w:t>céljából</w:t>
+      </w:r>
+      <w:proofErr w:type="spellEnd"/>
+      <w:r>
+        <w:t xml:space="preserve"> a </w:t>
+      </w:r>
+      <w:proofErr w:type="spellStart"/>
+      <w:r>
+        <w:t>játékosoknak</w:t>
+      </w:r>
+      <w:proofErr w:type="spellEnd"/>
+      <w:r>
+        <w:t xml:space="preserve"> is </w:t>
+      </w:r>
+      <w:proofErr w:type="spellStart"/>
+      <w:r>
+        <w:t>néhány</w:t>
+      </w:r>
+      <w:proofErr w:type="spellEnd"/>
+      <w:r>
+        <w:t xml:space="preserve"> </w:t>
+      </w:r>
+      <w:proofErr w:type="spellStart"/>
+      <w:r>
+        <w:t>forrásfájl</w:t>
+      </w:r>
+      <w:proofErr w:type="spellEnd"/>
+      <w:r>
+        <w:t xml:space="preserve"> </w:t>
+      </w:r>
+      <w:proofErr w:type="spellStart"/>
+      <w:r>
+        <w:t>kódjának</w:t>
+      </w:r>
+      <w:proofErr w:type="spellEnd"/>
+      <w:r>
+        <w:t xml:space="preserve"> </w:t>
+      </w:r>
+      <w:proofErr w:type="spellStart"/>
+      <w:r>
+        <w:t>megváltoztatásához</w:t>
+      </w:r>
+      <w:proofErr w:type="spellEnd"/>
+      <w:r>
+        <w:t xml:space="preserve"> </w:t>
+      </w:r>
+      <w:proofErr w:type="spellStart"/>
+      <w:r>
+        <w:t>kell</w:t>
+      </w:r>
+      <w:proofErr w:type="spellEnd"/>
+      <w:r>
+        <w:t xml:space="preserve"> </w:t>
+      </w:r>
+      <w:proofErr w:type="spellStart"/>
+      <w:r>
+        <w:t>folyamodniuk</w:t>
+      </w:r>
+      <w:proofErr w:type="spellEnd"/>
+      <w:r>
+        <w:t>.</w:t>
+      </w:r>
+    </w:p>
+    <w:p>
+      <w:r>
+        <w:t xml:space="preserve">E </w:t>
+      </w:r>
+      <w:proofErr w:type="spellStart"/>
+      <w:r>
+        <w:t>dokumentum</w:t>
+      </w:r>
+      <w:proofErr w:type="spellEnd"/>
+      <w:r>
+        <w:t xml:space="preserve"> </w:t>
+      </w:r>
+      <w:proofErr w:type="spellStart"/>
+      <w:r>
+        <w:t>egy</w:t>
+      </w:r>
+      <w:proofErr w:type="spellEnd"/>
+      <w:r>
+        <w:t xml:space="preserve"> </w:t>
+      </w:r>
+      <w:proofErr w:type="spellStart"/>
+      <w:r>
+        <w:t>olyan</w:t>
+      </w:r>
+      <w:proofErr w:type="spellEnd"/>
+      <w:r>
+        <w:t xml:space="preserve"> </w:t>
+      </w:r>
+      <w:proofErr w:type="spellStart"/>
+      <w:r>
+        <w:t>számítógépes</w:t>
+      </w:r>
+      <w:proofErr w:type="spellEnd"/>
+      <w:r>
+        <w:t xml:space="preserve"> </w:t>
+      </w:r>
+      <w:proofErr w:type="spellStart"/>
+      <w:r>
+        <w:t>játék</w:t>
+      </w:r>
+      <w:proofErr w:type="spellEnd"/>
+      <w:r>
+        <w:t xml:space="preserve"> </w:t>
+      </w:r>
+      <w:proofErr w:type="spellStart"/>
+      <w:r>
+        <w:t>felépítését</w:t>
+      </w:r>
+      <w:proofErr w:type="spellEnd"/>
+      <w:r>
+        <w:t xml:space="preserve"> </w:t>
+      </w:r>
+      <w:proofErr w:type="spellStart"/>
+      <w:r>
+        <w:t>mutatja</w:t>
+      </w:r>
+      <w:proofErr w:type="spellEnd"/>
+      <w:r>
+        <w:t xml:space="preserve"> be, </w:t>
+      </w:r>
+      <w:proofErr w:type="spellStart"/>
+      <w:r>
+        <w:t>technológiai</w:t>
+      </w:r>
+      <w:proofErr w:type="spellEnd"/>
+      <w:r>
+        <w:t xml:space="preserve"> </w:t>
+      </w:r>
+      <w:proofErr w:type="spellStart"/>
+      <w:r>
+        <w:t>háttérrel</w:t>
+      </w:r>
+      <w:proofErr w:type="spellEnd"/>
+      <w:r>
+        <w:t xml:space="preserve"> </w:t>
+      </w:r>
+      <w:proofErr w:type="spellStart"/>
+      <w:r>
+        <w:t>és</w:t>
+      </w:r>
+      <w:proofErr w:type="spellEnd"/>
+      <w:r>
+        <w:t xml:space="preserve"> a </w:t>
+      </w:r>
+      <w:proofErr w:type="spellStart"/>
+      <w:r>
+        <w:t>szoftvert</w:t>
+      </w:r>
+      <w:proofErr w:type="spellEnd"/>
+      <w:r>
+        <w:t xml:space="preserve"> </w:t>
+      </w:r>
+      <w:proofErr w:type="spellStart"/>
+      <w:r>
+        <w:t>működtető</w:t>
+      </w:r>
+      <w:proofErr w:type="spellEnd"/>
+      <w:r>
+        <w:t xml:space="preserve"> </w:t>
+      </w:r>
+      <w:proofErr w:type="spellStart"/>
+      <w:r>
+        <w:t>nyelvek</w:t>
+      </w:r>
+      <w:proofErr w:type="spellEnd"/>
+      <w:r>
+        <w:t xml:space="preserve"> </w:t>
+      </w:r>
+      <w:proofErr w:type="spellStart"/>
+      <w:r>
+        <w:t>és</w:t>
+      </w:r>
+      <w:proofErr w:type="spellEnd"/>
+      <w:r>
+        <w:t xml:space="preserve"> </w:t>
+      </w:r>
+      <w:proofErr w:type="spellStart"/>
+      <w:r>
+        <w:t>objektumok</w:t>
+      </w:r>
+      <w:proofErr w:type="spellEnd"/>
+      <w:r>
+        <w:t xml:space="preserve"> </w:t>
+      </w:r>
+      <w:proofErr w:type="spellStart"/>
+      <w:r>
+        <w:t>ismertetésével</w:t>
+      </w:r>
+      <w:proofErr w:type="spellEnd"/>
+      <w:r>
+        <w:t xml:space="preserve">, </w:t>
+      </w:r>
+      <w:proofErr w:type="spellStart"/>
+      <w:r>
+        <w:t>amely</w:t>
+      </w:r>
+      <w:proofErr w:type="spellEnd"/>
+      <w:r>
+        <w:t xml:space="preserve"> </w:t>
+      </w:r>
+      <w:proofErr w:type="spellStart"/>
+      <w:r>
+        <w:t>testreszabható</w:t>
+      </w:r>
+      <w:proofErr w:type="spellEnd"/>
+      <w:r>
+        <w:t xml:space="preserve"> </w:t>
+      </w:r>
+      <w:proofErr w:type="spellStart"/>
+      <w:r>
+        <w:t>pályával</w:t>
+      </w:r>
+      <w:proofErr w:type="spellEnd"/>
+      <w:r>
+        <w:t xml:space="preserve"> </w:t>
+      </w:r>
+      <w:proofErr w:type="spellStart"/>
+      <w:r>
+        <w:t>és</w:t>
+      </w:r>
+      <w:proofErr w:type="spellEnd"/>
+      <w:r>
+        <w:t xml:space="preserve"> </w:t>
+      </w:r>
+      <w:proofErr w:type="spellStart"/>
+      <w:r>
+        <w:t>konfigurálható</w:t>
+      </w:r>
+      <w:proofErr w:type="spellEnd"/>
+      <w:r>
+        <w:t xml:space="preserve"> </w:t>
+      </w:r>
+      <w:proofErr w:type="spellStart"/>
+      <w:r>
+        <w:t>ellenfél</w:t>
+      </w:r>
+      <w:proofErr w:type="spellEnd"/>
+      <w:r>
+        <w:t xml:space="preserve"> </w:t>
+      </w:r>
+      <w:proofErr w:type="spellStart"/>
+      <w:r>
+        <w:t>logikával</w:t>
+      </w:r>
+      <w:proofErr w:type="spellEnd"/>
+      <w:r>
+        <w:t xml:space="preserve"> </w:t>
+      </w:r>
+      <w:proofErr w:type="spellStart"/>
+      <w:r>
+        <w:t>rendelkezik</w:t>
+      </w:r>
+      <w:proofErr w:type="spellEnd"/>
+      <w:r>
+        <w:t xml:space="preserve">, </w:t>
+      </w:r>
+      <w:proofErr w:type="spellStart"/>
+      <w:r>
+        <w:t>és</w:t>
+      </w:r>
+      <w:proofErr w:type="spellEnd"/>
+      <w:r>
+        <w:t xml:space="preserve"> </w:t>
+      </w:r>
+      <w:proofErr w:type="spellStart"/>
+      <w:r>
+        <w:t>teszi</w:t>
+      </w:r>
+      <w:proofErr w:type="spellEnd"/>
+      <w:r>
+        <w:t xml:space="preserve"> </w:t>
+      </w:r>
+      <w:proofErr w:type="spellStart"/>
+      <w:r>
+        <w:t>mindezt</w:t>
+      </w:r>
+      <w:proofErr w:type="spellEnd"/>
+      <w:r>
+        <w:t xml:space="preserve"> a </w:t>
+      </w:r>
+      <w:proofErr w:type="spellStart"/>
+      <w:r>
+        <w:t>játékok</w:t>
+      </w:r>
+      <w:proofErr w:type="spellEnd"/>
+      <w:r>
+        <w:t xml:space="preserve"> </w:t>
+      </w:r>
+      <w:proofErr w:type="spellStart"/>
+      <w:r>
+        <w:t>világának</w:t>
+      </w:r>
+      <w:proofErr w:type="spellEnd"/>
+      <w:r>
+        <w:t xml:space="preserve"> </w:t>
+      </w:r>
+      <w:proofErr w:type="spellStart"/>
+      <w:r>
+        <w:t>kifejezéseivel</w:t>
+      </w:r>
+      <w:proofErr w:type="spellEnd"/>
+      <w:r>
+        <w:t xml:space="preserve">. </w:t>
+      </w:r>
+      <w:proofErr w:type="spellStart"/>
+      <w:r>
+        <w:t>Ez</w:t>
+      </w:r>
+      <w:proofErr w:type="spellEnd"/>
+      <w:r>
+        <w:t xml:space="preserve"> a </w:t>
+      </w:r>
+      <w:proofErr w:type="spellStart"/>
+      <w:r>
+        <w:t>játék</w:t>
+      </w:r>
+      <w:proofErr w:type="spellEnd"/>
+      <w:r>
+        <w:t xml:space="preserve"> </w:t>
+      </w:r>
+      <w:proofErr w:type="spellStart"/>
+      <w:r>
+        <w:t>lehetőséget</w:t>
+      </w:r>
+      <w:proofErr w:type="spellEnd"/>
+      <w:r>
+        <w:t xml:space="preserve"> </w:t>
+      </w:r>
+      <w:proofErr w:type="spellStart"/>
+      <w:r>
+        <w:t>szolgáltat</w:t>
+      </w:r>
+      <w:proofErr w:type="spellEnd"/>
+      <w:r>
+        <w:t xml:space="preserve"> </w:t>
+      </w:r>
+      <w:proofErr w:type="spellStart"/>
+      <w:r>
+        <w:t>arra</w:t>
+      </w:r>
+      <w:proofErr w:type="spellEnd"/>
+      <w:r>
+        <w:t xml:space="preserve">, </w:t>
+      </w:r>
+      <w:proofErr w:type="spellStart"/>
+      <w:r>
+        <w:t>hogy</w:t>
+      </w:r>
+      <w:proofErr w:type="spellEnd"/>
+      <w:r>
+        <w:t xml:space="preserve"> </w:t>
+      </w:r>
+      <w:proofErr w:type="spellStart"/>
+      <w:r>
+        <w:t>azok</w:t>
+      </w:r>
+      <w:proofErr w:type="spellEnd"/>
+      <w:r>
+        <w:t xml:space="preserve"> is, </w:t>
+      </w:r>
+      <w:proofErr w:type="spellStart"/>
+      <w:r>
+        <w:t>akik</w:t>
+      </w:r>
+      <w:proofErr w:type="spellEnd"/>
+      <w:r>
+        <w:t xml:space="preserve"> </w:t>
+      </w:r>
+      <w:proofErr w:type="spellStart"/>
+      <w:r>
+        <w:t>nem</w:t>
+      </w:r>
+      <w:proofErr w:type="spellEnd"/>
+      <w:r>
+        <w:t xml:space="preserve"> </w:t>
+      </w:r>
+      <w:proofErr w:type="spellStart"/>
+      <w:r>
+        <w:t>tudnak</w:t>
+      </w:r>
+      <w:proofErr w:type="spellEnd"/>
+      <w:r>
+        <w:t xml:space="preserve"> </w:t>
+      </w:r>
+      <w:proofErr w:type="spellStart"/>
+      <w:r>
+        <w:t>programozni</w:t>
+      </w:r>
+      <w:proofErr w:type="spellEnd"/>
+      <w:r>
+        <w:t xml:space="preserve">, </w:t>
+      </w:r>
+      <w:proofErr w:type="spellStart"/>
+      <w:r>
+        <w:t>tetszőlegesen</w:t>
+      </w:r>
+      <w:proofErr w:type="spellEnd"/>
+      <w:r>
+        <w:t xml:space="preserve"> </w:t>
+      </w:r>
+      <w:proofErr w:type="spellStart"/>
+      <w:r>
+        <w:t>testreszabhassák</w:t>
+      </w:r>
+      <w:proofErr w:type="spellEnd"/>
+      <w:r>
+        <w:t xml:space="preserve"> a </w:t>
+      </w:r>
+      <w:proofErr w:type="spellStart"/>
+      <w:r>
+        <w:t>játékélményüket</w:t>
+      </w:r>
+      <w:proofErr w:type="spellEnd"/>
+      <w:r>
+        <w:t xml:space="preserve">, </w:t>
+      </w:r>
+      <w:proofErr w:type="spellStart"/>
+      <w:r>
+        <w:t>pályákat</w:t>
+      </w:r>
+      <w:proofErr w:type="spellEnd"/>
+      <w:r>
+        <w:t xml:space="preserve"> </w:t>
+      </w:r>
+      <w:proofErr w:type="spellStart"/>
+      <w:r>
+        <w:t>készíthessenek</w:t>
+      </w:r>
+      <w:proofErr w:type="spellEnd"/>
+      <w:r>
+        <w:t xml:space="preserve"> </w:t>
+      </w:r>
+      <w:proofErr w:type="spellStart"/>
+      <w:r>
+        <w:t>hozzá</w:t>
+      </w:r>
+      <w:proofErr w:type="spellEnd"/>
+      <w:r>
+        <w:t xml:space="preserve"> </w:t>
+      </w:r>
+      <w:proofErr w:type="spellStart"/>
+      <w:r>
+        <w:t>szabadon</w:t>
+      </w:r>
+      <w:proofErr w:type="spellEnd"/>
+      <w:r>
+        <w:t xml:space="preserve">, </w:t>
+      </w:r>
+      <w:proofErr w:type="spellStart"/>
+      <w:r>
+        <w:t>illetve</w:t>
+      </w:r>
+      <w:proofErr w:type="spellEnd"/>
+      <w:r>
+        <w:t xml:space="preserve"> </w:t>
+      </w:r>
+      <w:proofErr w:type="spellStart"/>
+      <w:r>
+        <w:t>az</w:t>
+      </w:r>
+      <w:proofErr w:type="spellEnd"/>
+      <w:r>
+        <w:t xml:space="preserve"> </w:t>
+      </w:r>
+      <w:proofErr w:type="spellStart"/>
+      <w:r>
+        <w:t>ellenfeleket</w:t>
+      </w:r>
+      <w:proofErr w:type="spellEnd"/>
+      <w:r>
+        <w:t xml:space="preserve"> </w:t>
+      </w:r>
+      <w:proofErr w:type="spellStart"/>
+      <w:r>
+        <w:t>konfigurálva</w:t>
+      </w:r>
+      <w:proofErr w:type="spellEnd"/>
+      <w:r>
+        <w:t xml:space="preserve"> a </w:t>
+      </w:r>
+      <w:proofErr w:type="spellStart"/>
+      <w:r>
+        <w:t>játék</w:t>
+      </w:r>
+      <w:proofErr w:type="spellEnd"/>
+      <w:r>
+        <w:t xml:space="preserve"> </w:t>
+      </w:r>
+      <w:proofErr w:type="spellStart"/>
+      <w:r>
+        <w:t>nehézségét</w:t>
+      </w:r>
+      <w:proofErr w:type="spellEnd"/>
+      <w:r>
+        <w:t xml:space="preserve"> is </w:t>
+      </w:r>
+      <w:proofErr w:type="spellStart"/>
+      <w:r>
+        <w:t>tetszőlegesen</w:t>
+      </w:r>
+      <w:proofErr w:type="spellEnd"/>
+      <w:r>
+        <w:t xml:space="preserve"> </w:t>
+      </w:r>
+      <w:proofErr w:type="spellStart"/>
+      <w:r>
+        <w:t>változtathatják</w:t>
+      </w:r>
+      <w:proofErr w:type="spellEnd"/>
+      <w:r>
+        <w:t>.</w:t>
+      </w:r>
+    </w:p>
+    <w:p>
+      <w:proofErr w:type="spellStart"/>
+      <w:r>
+        <w:t>Ez</w:t>
+      </w:r>
+      <w:proofErr w:type="spellEnd"/>
+      <w:r>
+        <w:t xml:space="preserve"> a </w:t>
+      </w:r>
+      <w:proofErr w:type="spellStart"/>
+      <w:r>
+        <w:t>játék</w:t>
+      </w:r>
+      <w:proofErr w:type="spellEnd"/>
+      <w:r>
+        <w:t xml:space="preserve"> </w:t>
+      </w:r>
+      <w:proofErr w:type="spellStart"/>
+      <w:r>
+        <w:t>egy</w:t>
+      </w:r>
+      <w:proofErr w:type="spellEnd"/>
+      <w:r>
+        <w:t xml:space="preserve"> </w:t>
+      </w:r>
+      <w:proofErr w:type="spellStart"/>
+      <w:r>
+        <w:t>jó</w:t>
+      </w:r>
+      <w:proofErr w:type="spellEnd"/>
+      <w:r>
+        <w:t xml:space="preserve"> </w:t>
+      </w:r>
+      <w:proofErr w:type="spellStart"/>
+      <w:r>
+        <w:t>élmény</w:t>
+      </w:r>
+      <w:proofErr w:type="spellEnd"/>
+      <w:r>
+        <w:t xml:space="preserve"> </w:t>
+      </w:r>
+      <w:proofErr w:type="spellStart"/>
+      <w:r>
+        <w:t>lehet</w:t>
+      </w:r>
+      <w:proofErr w:type="spellEnd"/>
+      <w:r>
+        <w:t xml:space="preserve"> a </w:t>
+      </w:r>
+      <w:proofErr w:type="spellStart"/>
+      <w:r>
+        <w:t>felhasználók</w:t>
+      </w:r>
+      <w:proofErr w:type="spellEnd"/>
+      <w:r>
+        <w:t xml:space="preserve"> </w:t>
+      </w:r>
+      <w:proofErr w:type="spellStart"/>
+      <w:r>
+        <w:t>kreatív</w:t>
+      </w:r>
+      <w:proofErr w:type="spellEnd"/>
+      <w:r>
+        <w:t xml:space="preserve"> </w:t>
+      </w:r>
+      <w:proofErr w:type="spellStart"/>
+      <w:r>
+        <w:t>szabadságának</w:t>
+      </w:r>
+      <w:proofErr w:type="spellEnd"/>
+      <w:r>
+        <w:t xml:space="preserve"> </w:t>
+      </w:r>
+      <w:proofErr w:type="spellStart"/>
+      <w:r>
+        <w:t>kiélésében</w:t>
+      </w:r>
+      <w:proofErr w:type="spellEnd"/>
+      <w:r>
+        <w:t xml:space="preserve">, </w:t>
+      </w:r>
+      <w:proofErr w:type="spellStart"/>
+      <w:r>
+        <w:t>ugyanakkor</w:t>
+      </w:r>
+      <w:proofErr w:type="spellEnd"/>
+      <w:r>
+        <w:t xml:space="preserve"> </w:t>
+      </w:r>
+      <w:proofErr w:type="spellStart"/>
+      <w:r>
+        <w:t>ösztönözhet</w:t>
+      </w:r>
+      <w:proofErr w:type="spellEnd"/>
+      <w:r>
+        <w:t xml:space="preserve"> is </w:t>
+      </w:r>
+      <w:proofErr w:type="spellStart"/>
+      <w:r>
+        <w:t>egyeseket</w:t>
+      </w:r>
+      <w:proofErr w:type="spellEnd"/>
+      <w:r>
+        <w:t xml:space="preserve"> </w:t>
+      </w:r>
+      <w:proofErr w:type="spellStart"/>
+      <w:r>
+        <w:t>arra</w:t>
+      </w:r>
+      <w:proofErr w:type="spellEnd"/>
+      <w:r>
+        <w:t xml:space="preserve">, </w:t>
+      </w:r>
+      <w:proofErr w:type="spellStart"/>
+      <w:r>
+        <w:t>hogy</w:t>
+      </w:r>
+      <w:proofErr w:type="spellEnd"/>
+      <w:r>
+        <w:t xml:space="preserve"> </w:t>
+      </w:r>
+      <w:proofErr w:type="spellStart"/>
+      <w:r>
+        <w:t>kipróbálják</w:t>
+      </w:r>
+      <w:proofErr w:type="spellEnd"/>
+      <w:r>
+        <w:t xml:space="preserve"> </w:t>
+      </w:r>
+      <w:proofErr w:type="spellStart"/>
+      <w:r>
+        <w:t>magukat</w:t>
+      </w:r>
+      <w:proofErr w:type="spellEnd"/>
+      <w:r>
+        <w:t xml:space="preserve"> </w:t>
+      </w:r>
+      <w:proofErr w:type="spellStart"/>
+      <w:r>
+        <w:t>magasabb</w:t>
+      </w:r>
+      <w:proofErr w:type="spellEnd"/>
+      <w:r>
+        <w:t xml:space="preserve"> </w:t>
+      </w:r>
+      <w:proofErr w:type="spellStart"/>
+      <w:r>
+        <w:t>szintű</w:t>
+      </w:r>
+      <w:proofErr w:type="spellEnd"/>
+      <w:r>
+        <w:t xml:space="preserve"> </w:t>
+      </w:r>
+      <w:proofErr w:type="spellStart"/>
+      <w:r>
+        <w:t>nyelvek</w:t>
+      </w:r>
+      <w:proofErr w:type="spellEnd"/>
+      <w:r>
+        <w:t xml:space="preserve"> </w:t>
+      </w:r>
+      <w:proofErr w:type="spellStart"/>
+      <w:r>
+        <w:t>megtanulásában</w:t>
+      </w:r>
+      <w:proofErr w:type="spellEnd"/>
+      <w:r>
+        <w:t xml:space="preserve">, </w:t>
+      </w:r>
+      <w:proofErr w:type="spellStart"/>
+      <w:r>
+        <w:t>ezzel</w:t>
+      </w:r>
+      <w:proofErr w:type="spellEnd"/>
+      <w:r>
+        <w:t xml:space="preserve"> </w:t>
+      </w:r>
+      <w:proofErr w:type="spellStart"/>
+      <w:r>
+        <w:t>pedig</w:t>
+      </w:r>
+      <w:proofErr w:type="spellEnd"/>
+      <w:r>
+        <w:t xml:space="preserve"> </w:t>
+      </w:r>
+      <w:proofErr w:type="spellStart"/>
+      <w:r>
+        <w:t>hosszú</w:t>
+      </w:r>
+      <w:proofErr w:type="spellEnd"/>
+      <w:r>
+        <w:t xml:space="preserve"> </w:t>
+      </w:r>
+      <w:proofErr w:type="spellStart"/>
+      <w:r>
+        <w:t>távon</w:t>
+      </w:r>
+      <w:proofErr w:type="spellEnd"/>
+      <w:r>
+        <w:t xml:space="preserve"> </w:t>
+      </w:r>
+      <w:proofErr w:type="spellStart"/>
+      <w:r>
+        <w:t>hozzájárulva</w:t>
+      </w:r>
+      <w:proofErr w:type="spellEnd"/>
+      <w:r>
+        <w:t xml:space="preserve"> </w:t>
+      </w:r>
+      <w:proofErr w:type="spellStart"/>
+      <w:r>
+        <w:t>hasonló</w:t>
+      </w:r>
+      <w:proofErr w:type="spellEnd"/>
+      <w:r>
+        <w:t xml:space="preserve">, </w:t>
+      </w:r>
+      <w:proofErr w:type="spellStart"/>
+      <w:r>
+        <w:t>ennél</w:t>
+      </w:r>
+      <w:proofErr w:type="spellEnd"/>
+      <w:r>
+        <w:t xml:space="preserve"> </w:t>
+      </w:r>
+      <w:proofErr w:type="spellStart"/>
+      <w:r>
+        <w:t>akár</w:t>
+      </w:r>
+      <w:proofErr w:type="spellEnd"/>
+      <w:r>
+        <w:t xml:space="preserve"> </w:t>
+      </w:r>
+      <w:proofErr w:type="spellStart"/>
+      <w:r>
+        <w:t>még</w:t>
+      </w:r>
+      <w:proofErr w:type="spellEnd"/>
+      <w:r>
+        <w:t xml:space="preserve"> </w:t>
+      </w:r>
+      <w:proofErr w:type="spellStart"/>
+      <w:r>
+        <w:t>ambiciózusabb</w:t>
+      </w:r>
+      <w:proofErr w:type="spellEnd"/>
+      <w:r>
+        <w:t xml:space="preserve"> </w:t>
+      </w:r>
+      <w:proofErr w:type="spellStart"/>
+      <w:r>
+        <w:t>és</w:t>
+      </w:r>
+      <w:proofErr w:type="spellEnd"/>
+      <w:r>
+        <w:t xml:space="preserve"> </w:t>
+      </w:r>
+      <w:proofErr w:type="spellStart"/>
+      <w:r>
+        <w:t>még</w:t>
+      </w:r>
+      <w:proofErr w:type="spellEnd"/>
+      <w:r>
+        <w:t xml:space="preserve"> </w:t>
+      </w:r>
+      <w:proofErr w:type="spellStart"/>
+      <w:r>
+        <w:t>jobban</w:t>
+      </w:r>
+      <w:proofErr w:type="spellEnd"/>
+      <w:r>
+        <w:t xml:space="preserve"> </w:t>
+      </w:r>
+      <w:proofErr w:type="spellStart"/>
+      <w:r>
+        <w:t>testreszabható</w:t>
+      </w:r>
+      <w:proofErr w:type="spellEnd"/>
+      <w:r>
+        <w:t xml:space="preserve"> </w:t>
+      </w:r>
+      <w:proofErr w:type="spellStart"/>
+      <w:r>
+        <w:t>játékok</w:t>
+      </w:r>
+      <w:proofErr w:type="spellEnd"/>
+      <w:r>
+        <w:t xml:space="preserve"> </w:t>
+      </w:r>
+      <w:proofErr w:type="spellStart"/>
+      <w:r>
+        <w:t>létrejöttében</w:t>
+      </w:r>
+      <w:proofErr w:type="spellEnd"/>
+      <w:r>
+        <w:t xml:space="preserve">, </w:t>
+      </w:r>
+      <w:proofErr w:type="spellStart"/>
+      <w:r>
+        <w:t>melyek</w:t>
+      </w:r>
+      <w:proofErr w:type="spellEnd"/>
+      <w:r>
+        <w:t xml:space="preserve"> </w:t>
+      </w:r>
+      <w:proofErr w:type="spellStart"/>
+      <w:r>
+        <w:t>akár</w:t>
+      </w:r>
+      <w:proofErr w:type="spellEnd"/>
+      <w:r>
+        <w:t xml:space="preserve"> </w:t>
+      </w:r>
+      <w:proofErr w:type="spellStart"/>
+      <w:r>
+        <w:t>ezt</w:t>
+      </w:r>
+      <w:proofErr w:type="spellEnd"/>
+      <w:r>
+        <w:t xml:space="preserve"> </w:t>
+      </w:r>
+      <w:proofErr w:type="spellStart"/>
+      <w:r>
+        <w:t>gondolják</w:t>
+      </w:r>
+      <w:proofErr w:type="spellEnd"/>
+      <w:r>
+        <w:t xml:space="preserve"> </w:t>
+      </w:r>
+      <w:proofErr w:type="spellStart"/>
+      <w:r>
+        <w:t>tovább</w:t>
+      </w:r>
+      <w:proofErr w:type="spellEnd"/>
+      <w:r>
+        <w:t>.</w:t>
       </w:r>
     </w:p>
     <w:p>

</xml_diff>